<commit_message>
Finalizando projeto e documentação
</commit_message>
<xml_diff>
--- a/11044616_EP2.docx
+++ b/11044616_EP2.docx
@@ -236,6 +236,29 @@
         </w:rPr>
         <w:t xml:space="preserve"> </w:t>
       </w:r>
+      <w:hyperlink r:id="rId6" w:history="1">
+        <w:r>
+          <w:rPr>
+            <w:rStyle w:val="Hyperlink"/>
+            <w:rFonts w:ascii="Montserrat Medium" w:hAnsi="Montserrat Medium"/>
+          </w:rPr>
+          <w:t>https://youtu.be/4J3EH</w:t>
+        </w:r>
+        <w:r>
+          <w:rPr>
+            <w:rStyle w:val="Hyperlink"/>
+            <w:rFonts w:ascii="Montserrat Medium" w:hAnsi="Montserrat Medium"/>
+          </w:rPr>
+          <w:t>-</w:t>
+        </w:r>
+        <w:r>
+          <w:rPr>
+            <w:rStyle w:val="Hyperlink"/>
+            <w:rFonts w:ascii="Montserrat Medium" w:hAnsi="Montserrat Medium"/>
+          </w:rPr>
+          <w:t>njqiA</w:t>
+        </w:r>
+      </w:hyperlink>
     </w:p>
     <w:p>
       <w:pPr>
@@ -316,7 +339,7 @@
                     <pic:cNvPicPr/>
                   </pic:nvPicPr>
                   <pic:blipFill>
-                    <a:blip r:embed="rId6"/>
+                    <a:blip r:embed="rId7"/>
                     <a:stretch>
                       <a:fillRect/>
                     </a:stretch>
@@ -345,14 +368,27 @@
       <w:r>
         <w:t xml:space="preserve">Figura </w:t>
       </w:r>
-      <w:fldSimple w:instr=" SEQ Figura \* ARABIC ">
-        <w:r>
-          <w:rPr>
-            <w:noProof/>
-          </w:rPr>
-          <w:t>1</w:t>
-        </w:r>
-      </w:fldSimple>
+      <w:r>
+        <w:fldChar w:fldCharType="begin"/>
+      </w:r>
+      <w:r>
+        <w:instrText xml:space="preserve"> SEQ Figura \* ARABIC </w:instrText>
+      </w:r>
+      <w:r>
+        <w:fldChar w:fldCharType="separate"/>
+      </w:r>
+      <w:r>
+        <w:rPr>
+          <w:noProof/>
+        </w:rPr>
+        <w:t>1</w:t>
+      </w:r>
+      <w:r>
+        <w:rPr>
+          <w:noProof/>
+        </w:rPr>
+        <w:fldChar w:fldCharType="end"/>
+      </w:r>
       <w:r>
         <w:t xml:space="preserve"> UML da classe </w:t>
       </w:r>
@@ -541,31 +577,7 @@
         <w:rPr>
           <w:rFonts w:ascii="Montserrat Light" w:hAnsi="Montserrat Light"/>
         </w:rPr>
-        <w:t xml:space="preserve">” é </w:t>
-      </w:r>
-      <w:r>
-        <w:rPr>
-          <w:rFonts w:ascii="Montserrat Light" w:hAnsi="Montserrat Light"/>
-        </w:rPr>
-        <w:t xml:space="preserve">a referência temporal </w:t>
-      </w:r>
-      <w:r>
-        <w:rPr>
-          <w:rFonts w:ascii="Montserrat Light" w:hAnsi="Montserrat Light"/>
-        </w:rPr>
-        <w:t xml:space="preserve">do </w:t>
-      </w:r>
-      <w:r>
-        <w:rPr>
-          <w:rFonts w:ascii="Montserrat Light" w:hAnsi="Montserrat Light"/>
-        </w:rPr>
-        <w:t xml:space="preserve">cadastro do </w:t>
-      </w:r>
-      <w:r>
-        <w:rPr>
-          <w:rFonts w:ascii="Montserrat Light" w:hAnsi="Montserrat Light"/>
-        </w:rPr>
-        <w:t>objeto referenciado na mensagem.</w:t>
+        <w:t>” é a referência temporal do cadastro do objeto referenciado na mensagem.</w:t>
       </w:r>
     </w:p>
     <w:p>
@@ -593,14 +605,86 @@
         <w:rPr>
           <w:rFonts w:ascii="Montserrat Light" w:hAnsi="Montserrat Light"/>
         </w:rPr>
-        <w:t>” é</w:t>
-      </w:r>
-      <w:r>
-        <w:rPr>
-          <w:rFonts w:ascii="Montserrat Light" w:hAnsi="Montserrat Light"/>
-        </w:rPr>
-        <w:t xml:space="preserve"> a porta de origem da mensagem</w:t>
-      </w:r>
+        <w:t>” é a porta de origem da mensagem.</w:t>
+      </w:r>
+    </w:p>
+    <w:p>
+      <w:pPr>
+        <w:jc w:val="both"/>
+        <w:rPr>
+          <w:rFonts w:ascii="Montserrat Light" w:hAnsi="Montserrat Light"/>
+        </w:rPr>
+      </w:pPr>
+      <w:r>
+        <w:rPr>
+          <w:rFonts w:ascii="Montserrat Light" w:hAnsi="Montserrat Light"/>
+        </w:rPr>
+        <w:t>O método “</w:t>
+      </w:r>
+      <w:proofErr w:type="spellStart"/>
+      <w:r>
+        <w:rPr>
+          <w:rFonts w:ascii="Montserrat Light" w:hAnsi="Montserrat Light"/>
+        </w:rPr>
+        <w:t>initializeUUID</w:t>
+      </w:r>
+      <w:proofErr w:type="spellEnd"/>
+      <w:r>
+        <w:rPr>
+          <w:rFonts w:ascii="Montserrat Light" w:hAnsi="Montserrat Light"/>
+        </w:rPr>
+        <w:t>” gera o UUID da mensagem.</w:t>
+      </w:r>
+    </w:p>
+    <w:p>
+      <w:pPr>
+        <w:jc w:val="both"/>
+        <w:rPr>
+          <w:rFonts w:ascii="Montserrat Light" w:hAnsi="Montserrat Light"/>
+        </w:rPr>
+      </w:pPr>
+      <w:r>
+        <w:rPr>
+          <w:rFonts w:ascii="Montserrat Light" w:hAnsi="Montserrat Light"/>
+        </w:rPr>
+        <w:t>O método “</w:t>
+      </w:r>
+      <w:proofErr w:type="spellStart"/>
+      <w:r>
+        <w:rPr>
+          <w:rFonts w:ascii="Montserrat Light" w:hAnsi="Montserrat Light"/>
+        </w:rPr>
+        <w:t>toJson</w:t>
+      </w:r>
+      <w:proofErr w:type="spellEnd"/>
+      <w:r>
+        <w:rPr>
+          <w:rFonts w:ascii="Montserrat Light" w:hAnsi="Montserrat Light"/>
+        </w:rPr>
+        <w:t xml:space="preserve">” utiliza a biblioteca </w:t>
+      </w:r>
+      <w:proofErr w:type="spellStart"/>
+      <w:r>
+        <w:rPr>
+          <w:rFonts w:ascii="Montserrat Light" w:hAnsi="Montserrat Light"/>
+        </w:rPr>
+        <w:t>gson</w:t>
+      </w:r>
+      <w:proofErr w:type="spellEnd"/>
+      <w:r>
+        <w:rPr>
+          <w:rFonts w:ascii="Montserrat Light" w:hAnsi="Montserrat Light"/>
+        </w:rPr>
+        <w:t xml:space="preserve"> para converter o objeto Mensagem em </w:t>
+      </w:r>
+      <w:proofErr w:type="spellStart"/>
+      <w:r>
+        <w:rPr>
+          <w:rFonts w:ascii="Montserrat Light" w:hAnsi="Montserrat Light"/>
+        </w:rPr>
+        <w:t>Json</w:t>
+      </w:r>
+      <w:proofErr w:type="spellEnd"/>
       <w:r>
         <w:rPr>
           <w:rFonts w:ascii="Montserrat Light" w:hAnsi="Montserrat Light"/>
@@ -619,21 +703,22 @@
         <w:rPr>
           <w:rFonts w:ascii="Montserrat Light" w:hAnsi="Montserrat Light"/>
         </w:rPr>
-        <w:t>O método “</w:t>
-      </w:r>
-      <w:proofErr w:type="spellStart"/>
-      <w:r>
-        <w:rPr>
-          <w:rFonts w:ascii="Montserrat Light" w:hAnsi="Montserrat Light"/>
-        </w:rPr>
-        <w:t>initializeUUID</w:t>
-      </w:r>
-      <w:proofErr w:type="spellEnd"/>
-      <w:r>
-        <w:rPr>
-          <w:rFonts w:ascii="Montserrat Light" w:hAnsi="Montserrat Light"/>
-        </w:rPr>
-        <w:t>” gera o UUID da mensagem.</w:t>
+        <w:lastRenderedPageBreak/>
+        <w:t>Os métodos “</w:t>
+      </w:r>
+      <w:proofErr w:type="spellStart"/>
+      <w:r>
+        <w:rPr>
+          <w:rFonts w:ascii="Montserrat Light" w:hAnsi="Montserrat Light"/>
+        </w:rPr>
+        <w:t>setAs</w:t>
+      </w:r>
+      <w:proofErr w:type="spellEnd"/>
+      <w:r>
+        <w:rPr>
+          <w:rFonts w:ascii="Montserrat Light" w:hAnsi="Montserrat Light"/>
+        </w:rPr>
+        <w:t>...” classificam e criam a mensagem de acordo com os parâmetros exigidos para cada tipo especificado.</w:t>
       </w:r>
     </w:p>
     <w:p>
@@ -647,42 +732,48 @@
         <w:rPr>
           <w:rFonts w:ascii="Montserrat Light" w:hAnsi="Montserrat Light"/>
         </w:rPr>
-        <w:t>O método “</w:t>
-      </w:r>
-      <w:proofErr w:type="spellStart"/>
-      <w:r>
-        <w:rPr>
-          <w:rFonts w:ascii="Montserrat Light" w:hAnsi="Montserrat Light"/>
-        </w:rPr>
-        <w:t>toJson</w:t>
-      </w:r>
-      <w:proofErr w:type="spellEnd"/>
-      <w:r>
-        <w:rPr>
-          <w:rFonts w:ascii="Montserrat Light" w:hAnsi="Montserrat Light"/>
-        </w:rPr>
-        <w:t xml:space="preserve">” utiliza a biblioteca </w:t>
-      </w:r>
-      <w:proofErr w:type="spellStart"/>
-      <w:r>
-        <w:rPr>
-          <w:rFonts w:ascii="Montserrat Light" w:hAnsi="Montserrat Light"/>
-        </w:rPr>
-        <w:t>gson</w:t>
-      </w:r>
-      <w:proofErr w:type="spellEnd"/>
-      <w:r>
-        <w:rPr>
-          <w:rFonts w:ascii="Montserrat Light" w:hAnsi="Montserrat Light"/>
-        </w:rPr>
-        <w:t xml:space="preserve"> para converter o objeto Mensagem em </w:t>
-      </w:r>
-      <w:proofErr w:type="spellStart"/>
-      <w:r>
-        <w:rPr>
-          <w:rFonts w:ascii="Montserrat Light" w:hAnsi="Montserrat Light"/>
-        </w:rPr>
-        <w:t>Json</w:t>
+        <w:t>O método estático “</w:t>
+      </w:r>
+      <w:proofErr w:type="spellStart"/>
+      <w:r>
+        <w:rPr>
+          <w:rFonts w:ascii="Montserrat Light" w:hAnsi="Montserrat Light"/>
+        </w:rPr>
+        <w:t>timeStampToString</w:t>
+      </w:r>
+      <w:proofErr w:type="spellEnd"/>
+      <w:r>
+        <w:rPr>
+          <w:rFonts w:ascii="Montserrat Light" w:hAnsi="Montserrat Light"/>
+        </w:rPr>
+        <w:t xml:space="preserve">” retorna </w:t>
+      </w:r>
+      <w:r>
+        <w:rPr>
+          <w:rFonts w:ascii="Montserrat Light" w:hAnsi="Montserrat Light"/>
+        </w:rPr>
+        <w:t xml:space="preserve">uma </w:t>
+      </w:r>
+      <w:proofErr w:type="spellStart"/>
+      <w:r>
+        <w:rPr>
+          <w:rFonts w:ascii="Montserrat Light" w:hAnsi="Montserrat Light"/>
+        </w:rPr>
+        <w:t>String</w:t>
+      </w:r>
+      <w:proofErr w:type="spellEnd"/>
+      <w:r>
+        <w:rPr>
+          <w:rFonts w:ascii="Montserrat Light" w:hAnsi="Montserrat Light"/>
+        </w:rPr>
+        <w:t xml:space="preserve"> a partir de um </w:t>
+      </w:r>
+      <w:proofErr w:type="spellStart"/>
+      <w:r>
+        <w:rPr>
+          <w:rFonts w:ascii="Montserrat Light" w:hAnsi="Montserrat Light"/>
+        </w:rPr>
+        <w:t>LocalDateTime</w:t>
       </w:r>
       <w:proofErr w:type="spellEnd"/>
       <w:r>
@@ -703,71 +794,6 @@
         <w:rPr>
           <w:rFonts w:ascii="Montserrat Light" w:hAnsi="Montserrat Light"/>
         </w:rPr>
-        <w:lastRenderedPageBreak/>
-        <w:t>O</w:t>
-      </w:r>
-      <w:r>
-        <w:rPr>
-          <w:rFonts w:ascii="Montserrat Light" w:hAnsi="Montserrat Light"/>
-        </w:rPr>
-        <w:t>s</w:t>
-      </w:r>
-      <w:r>
-        <w:rPr>
-          <w:rFonts w:ascii="Montserrat Light" w:hAnsi="Montserrat Light"/>
-        </w:rPr>
-        <w:t xml:space="preserve"> método</w:t>
-      </w:r>
-      <w:r>
-        <w:rPr>
-          <w:rFonts w:ascii="Montserrat Light" w:hAnsi="Montserrat Light"/>
-        </w:rPr>
-        <w:t>s</w:t>
-      </w:r>
-      <w:r>
-        <w:rPr>
-          <w:rFonts w:ascii="Montserrat Light" w:hAnsi="Montserrat Light"/>
-        </w:rPr>
-        <w:t xml:space="preserve"> “</w:t>
-      </w:r>
-      <w:proofErr w:type="spellStart"/>
-      <w:r>
-        <w:rPr>
-          <w:rFonts w:ascii="Montserrat Light" w:hAnsi="Montserrat Light"/>
-        </w:rPr>
-        <w:t>setAs</w:t>
-      </w:r>
-      <w:proofErr w:type="spellEnd"/>
-      <w:r>
-        <w:rPr>
-          <w:rFonts w:ascii="Montserrat Light" w:hAnsi="Montserrat Light"/>
-        </w:rPr>
-        <w:t>...</w:t>
-      </w:r>
-      <w:r>
-        <w:rPr>
-          <w:rFonts w:ascii="Montserrat Light" w:hAnsi="Montserrat Light"/>
-        </w:rPr>
-        <w:t xml:space="preserve">” </w:t>
-      </w:r>
-      <w:r>
-        <w:rPr>
-          <w:rFonts w:ascii="Montserrat Light" w:hAnsi="Montserrat Light"/>
-        </w:rPr>
-        <w:t>classificam e criam a mensagem de acordo com os parâmetros exigidos para cada tipo especificado.</w:t>
-      </w:r>
-    </w:p>
-    <w:p>
-      <w:pPr>
-        <w:jc w:val="both"/>
-        <w:rPr>
-          <w:rFonts w:ascii="Montserrat Light" w:hAnsi="Montserrat Light"/>
-        </w:rPr>
-      </w:pPr>
-      <w:r>
-        <w:rPr>
-          <w:rFonts w:ascii="Montserrat Light" w:hAnsi="Montserrat Light"/>
-        </w:rPr>
         <w:t>O método estático “</w:t>
       </w:r>
       <w:proofErr w:type="spellStart"/>
@@ -775,34 +801,14 @@
         <w:rPr>
           <w:rFonts w:ascii="Montserrat Light" w:hAnsi="Montserrat Light"/>
         </w:rPr>
-        <w:t>timeStampToString</w:t>
-      </w:r>
-      <w:proofErr w:type="spellEnd"/>
-      <w:r>
-        <w:rPr>
-          <w:rFonts w:ascii="Montserrat Light" w:hAnsi="Montserrat Light"/>
-        </w:rPr>
-        <w:t xml:space="preserve">” retorna </w:t>
-      </w:r>
-      <w:r>
-        <w:rPr>
-          <w:rFonts w:ascii="Montserrat Light" w:hAnsi="Montserrat Light"/>
-        </w:rPr>
-        <w:t xml:space="preserve">uma </w:t>
-      </w:r>
-      <w:proofErr w:type="spellStart"/>
-      <w:r>
-        <w:rPr>
-          <w:rFonts w:ascii="Montserrat Light" w:hAnsi="Montserrat Light"/>
-        </w:rPr>
-        <w:t>String</w:t>
-      </w:r>
-      <w:proofErr w:type="spellEnd"/>
-      <w:r>
-        <w:rPr>
-          <w:rFonts w:ascii="Montserrat Light" w:hAnsi="Montserrat Light"/>
-        </w:rPr>
-        <w:t xml:space="preserve"> a partir de um </w:t>
+        <w:t>stringToDateTime</w:t>
+      </w:r>
+      <w:proofErr w:type="spellEnd"/>
+      <w:r>
+        <w:rPr>
+          <w:rFonts w:ascii="Montserrat Light" w:hAnsi="Montserrat Light"/>
+        </w:rPr>
+        <w:t xml:space="preserve">” retorna um </w:t>
       </w:r>
       <w:proofErr w:type="spellStart"/>
       <w:r>
@@ -816,67 +822,7 @@
         <w:rPr>
           <w:rFonts w:ascii="Montserrat Light" w:hAnsi="Montserrat Light"/>
         </w:rPr>
-        <w:t>.</w:t>
-      </w:r>
-    </w:p>
-    <w:p>
-      <w:pPr>
-        <w:jc w:val="both"/>
-        <w:rPr>
-          <w:rFonts w:ascii="Montserrat Light" w:hAnsi="Montserrat Light"/>
-        </w:rPr>
-      </w:pPr>
-      <w:r>
-        <w:rPr>
-          <w:rFonts w:ascii="Montserrat Light" w:hAnsi="Montserrat Light"/>
-        </w:rPr>
-        <w:t>O método estático “</w:t>
-      </w:r>
-      <w:proofErr w:type="spellStart"/>
-      <w:r>
-        <w:rPr>
-          <w:rFonts w:ascii="Montserrat Light" w:hAnsi="Montserrat Light"/>
-        </w:rPr>
-        <w:t>stringToDateTime</w:t>
-      </w:r>
-      <w:proofErr w:type="spellEnd"/>
-      <w:r>
-        <w:rPr>
-          <w:rFonts w:ascii="Montserrat Light" w:hAnsi="Montserrat Light"/>
-        </w:rPr>
-        <w:t>” retorna um</w:t>
-      </w:r>
-      <w:r>
-        <w:rPr>
-          <w:rFonts w:ascii="Montserrat Light" w:hAnsi="Montserrat Light"/>
-        </w:rPr>
-        <w:t xml:space="preserve"> </w:t>
-      </w:r>
-      <w:proofErr w:type="spellStart"/>
-      <w:r>
-        <w:rPr>
-          <w:rFonts w:ascii="Montserrat Light" w:hAnsi="Montserrat Light"/>
-        </w:rPr>
-        <w:t>LocalDateTime</w:t>
-      </w:r>
-      <w:proofErr w:type="spellEnd"/>
-      <w:r>
-        <w:rPr>
-          <w:rFonts w:ascii="Montserrat Light" w:hAnsi="Montserrat Light"/>
-        </w:rPr>
-        <w:t xml:space="preserve"> </w:t>
-      </w:r>
-      <w:r>
-        <w:rPr>
-          <w:rFonts w:ascii="Montserrat Light" w:hAnsi="Montserrat Light"/>
-        </w:rPr>
-        <w:t>a partir de u</w:t>
-      </w:r>
-      <w:r>
-        <w:rPr>
-          <w:rFonts w:ascii="Montserrat Light" w:hAnsi="Montserrat Light"/>
-        </w:rPr>
-        <w:t xml:space="preserve">ma </w:t>
+        <w:t xml:space="preserve"> a partir de uma </w:t>
       </w:r>
       <w:proofErr w:type="spellStart"/>
       <w:r>
@@ -1073,13 +1019,7 @@
         <w:rPr>
           <w:rFonts w:ascii="Montserrat Light" w:hAnsi="Montserrat Light"/>
         </w:rPr>
-        <w:t>INIT</w:t>
-      </w:r>
-      <w:r>
-        <w:rPr>
-          <w:rFonts w:ascii="Montserrat Light" w:hAnsi="Montserrat Light"/>
-        </w:rPr>
-        <w:t xml:space="preserve"> </w:t>
+        <w:t xml:space="preserve">INIT </w:t>
       </w:r>
       <w:r>
         <w:rPr>
@@ -1177,43 +1117,7 @@
         <w:rPr>
           <w:rFonts w:ascii="Montserrat Light" w:hAnsi="Montserrat Light"/>
         </w:rPr>
-        <w:t xml:space="preserve">Caso a opção de </w:t>
-      </w:r>
-      <w:r>
-        <w:rPr>
-          <w:rFonts w:ascii="Montserrat Light" w:hAnsi="Montserrat Light"/>
-        </w:rPr>
-        <w:t>GET</w:t>
-      </w:r>
-      <w:r>
-        <w:rPr>
-          <w:rFonts w:ascii="Montserrat Light" w:hAnsi="Montserrat Light"/>
-        </w:rPr>
-        <w:t xml:space="preserve"> seja selecionada, o usuário deverá informar</w:t>
-      </w:r>
-      <w:r>
-        <w:rPr>
-          <w:rFonts w:ascii="Montserrat Light" w:hAnsi="Montserrat Light"/>
-        </w:rPr>
-        <w:t xml:space="preserve"> apenas</w:t>
-      </w:r>
-      <w:r>
-        <w:rPr>
-          <w:rFonts w:ascii="Montserrat Light" w:hAnsi="Montserrat Light"/>
-        </w:rPr>
-        <w:t xml:space="preserve"> </w:t>
-      </w:r>
-      <w:r>
-        <w:rPr>
-          <w:rFonts w:ascii="Montserrat Light" w:hAnsi="Montserrat Light"/>
-        </w:rPr>
-        <w:t>a chave do objeto procurado</w:t>
-      </w:r>
-      <w:r>
-        <w:rPr>
-          <w:rFonts w:ascii="Montserrat Light" w:hAnsi="Montserrat Light"/>
-        </w:rPr>
-        <w:t>.</w:t>
+        <w:t>Caso a opção de GET seja selecionada, o usuário deverá informar apenas a chave do objeto procurado.</w:t>
       </w:r>
     </w:p>
     <w:p>
@@ -1249,7 +1153,7 @@
                     <pic:cNvPicPr/>
                   </pic:nvPicPr>
                   <pic:blipFill>
-                    <a:blip r:embed="rId7"/>
+                    <a:blip r:embed="rId8"/>
                     <a:stretch>
                       <a:fillRect/>
                     </a:stretch>
@@ -1278,14 +1182,27 @@
       <w:r>
         <w:t xml:space="preserve">Figura </w:t>
       </w:r>
-      <w:fldSimple w:instr=" SEQ Figura \* ARABIC ">
-        <w:r>
-          <w:rPr>
-            <w:noProof/>
-          </w:rPr>
-          <w:t>2</w:t>
-        </w:r>
-      </w:fldSimple>
+      <w:r>
+        <w:fldChar w:fldCharType="begin"/>
+      </w:r>
+      <w:r>
+        <w:instrText xml:space="preserve"> SEQ Figura \* ARABIC </w:instrText>
+      </w:r>
+      <w:r>
+        <w:fldChar w:fldCharType="separate"/>
+      </w:r>
+      <w:r>
+        <w:rPr>
+          <w:noProof/>
+        </w:rPr>
+        <w:t>2</w:t>
+      </w:r>
+      <w:r>
+        <w:rPr>
+          <w:noProof/>
+        </w:rPr>
+        <w:fldChar w:fldCharType="end"/>
+      </w:r>
       <w:r>
         <w:t xml:space="preserve"> método </w:t>
       </w:r>
@@ -1374,227 +1291,6 @@
             <wp:extent cx="5400040" cy="2731135"/>
             <wp:effectExtent l="0" t="0" r="0" b="0"/>
             <wp:docPr id="16" name="Imagem 16"/>
-            <wp:cNvGraphicFramePr>
-              <a:graphicFrameLocks xmlns:a="http://schemas.openxmlformats.org/drawingml/2006/main" noChangeAspect="1"/>
-            </wp:cNvGraphicFramePr>
-            <a:graphic xmlns:a="http://schemas.openxmlformats.org/drawingml/2006/main">
-              <a:graphicData uri="http://schemas.openxmlformats.org/drawingml/2006/picture">
-                <pic:pic xmlns:pic="http://schemas.openxmlformats.org/drawingml/2006/picture">
-                  <pic:nvPicPr>
-                    <pic:cNvPr id="1" name=""/>
-                    <pic:cNvPicPr/>
-                  </pic:nvPicPr>
-                  <pic:blipFill>
-                    <a:blip r:embed="rId8"/>
-                    <a:stretch>
-                      <a:fillRect/>
-                    </a:stretch>
-                  </pic:blipFill>
-                  <pic:spPr>
-                    <a:xfrm>
-                      <a:off x="0" y="0"/>
-                      <a:ext cx="5400040" cy="2731135"/>
-                    </a:xfrm>
-                    <a:prstGeom prst="rect">
-                      <a:avLst/>
-                    </a:prstGeom>
-                  </pic:spPr>
-                </pic:pic>
-              </a:graphicData>
-            </a:graphic>
-          </wp:inline>
-        </w:drawing>
-      </w:r>
-    </w:p>
-    <w:p>
-      <w:pPr>
-        <w:pStyle w:val="Legenda"/>
-        <w:jc w:val="center"/>
-      </w:pPr>
-      <w:r>
-        <w:t xml:space="preserve">Figura </w:t>
-      </w:r>
-      <w:fldSimple w:instr=" SEQ Figura \* ARABIC ">
-        <w:r>
-          <w:rPr>
-            <w:noProof/>
-          </w:rPr>
-          <w:t>3</w:t>
-        </w:r>
-      </w:fldSimple>
-      <w:r>
-        <w:t xml:space="preserve"> UML da classe </w:t>
-      </w:r>
-      <w:proofErr w:type="spellStart"/>
-      <w:r>
-        <w:t>Client</w:t>
-      </w:r>
-      <w:proofErr w:type="spellEnd"/>
-    </w:p>
-    <w:p>
-      <w:pPr>
-        <w:ind w:left="360"/>
-        <w:rPr>
-          <w:rFonts w:ascii="Montserrat SemiBold" w:hAnsi="Montserrat SemiBold"/>
-        </w:rPr>
-      </w:pPr>
-      <w:r>
-        <w:rPr>
-          <w:rFonts w:ascii="Montserrat SemiBold" w:hAnsi="Montserrat SemiBold"/>
-        </w:rPr>
-        <w:t>2.2.1 ATRIBUTOS</w:t>
-      </w:r>
-    </w:p>
-    <w:p>
-      <w:pPr>
-        <w:jc w:val="both"/>
-        <w:rPr>
-          <w:rFonts w:ascii="Montserrat Light" w:hAnsi="Montserrat Light"/>
-        </w:rPr>
-      </w:pPr>
-      <w:r>
-        <w:rPr>
-          <w:rFonts w:ascii="Montserrat Light" w:hAnsi="Montserrat Light"/>
-        </w:rPr>
-        <w:t>O atributo “</w:t>
-      </w:r>
-      <w:proofErr w:type="spellStart"/>
-      <w:r>
-        <w:rPr>
-          <w:rFonts w:ascii="Montserrat Light" w:hAnsi="Montserrat Light"/>
-        </w:rPr>
-        <w:t>serversPorts</w:t>
-      </w:r>
-      <w:proofErr w:type="spellEnd"/>
-      <w:r>
-        <w:rPr>
-          <w:rFonts w:ascii="Montserrat Light" w:hAnsi="Montserrat Light"/>
-        </w:rPr>
-        <w:t xml:space="preserve">” </w:t>
-      </w:r>
-      <w:r>
-        <w:rPr>
-          <w:rFonts w:ascii="Montserrat Light" w:hAnsi="Montserrat Light"/>
-        </w:rPr>
-        <w:t xml:space="preserve">conjunto de portas únicas de servidores conhecidos, informados no método </w:t>
-      </w:r>
-      <w:proofErr w:type="spellStart"/>
-      <w:r>
-        <w:rPr>
-          <w:rFonts w:ascii="Montserrat Light" w:hAnsi="Montserrat Light"/>
-        </w:rPr>
-        <w:t>main</w:t>
-      </w:r>
-      <w:proofErr w:type="spellEnd"/>
-      <w:r>
-        <w:rPr>
-          <w:rFonts w:ascii="Montserrat Light" w:hAnsi="Montserrat Light"/>
-        </w:rPr>
-        <w:t>.</w:t>
-      </w:r>
-    </w:p>
-    <w:p>
-      <w:pPr>
-        <w:jc w:val="both"/>
-        <w:rPr>
-          <w:rFonts w:ascii="Montserrat Light" w:hAnsi="Montserrat Light"/>
-        </w:rPr>
-      </w:pPr>
-      <w:r>
-        <w:rPr>
-          <w:rFonts w:ascii="Montserrat Light" w:hAnsi="Montserrat Light"/>
-        </w:rPr>
-        <w:t>O atributo “</w:t>
-      </w:r>
-      <w:proofErr w:type="spellStart"/>
-      <w:r>
-        <w:rPr>
-          <w:rFonts w:ascii="Montserrat Light" w:hAnsi="Montserrat Light"/>
-        </w:rPr>
-        <w:t>register</w:t>
-      </w:r>
-      <w:proofErr w:type="spellEnd"/>
-      <w:r>
-        <w:rPr>
-          <w:rFonts w:ascii="Montserrat Light" w:hAnsi="Montserrat Light"/>
-        </w:rPr>
-        <w:t>” armazena</w:t>
-      </w:r>
-      <w:r>
-        <w:rPr>
-          <w:rFonts w:ascii="Montserrat Light" w:hAnsi="Montserrat Light"/>
-        </w:rPr>
-        <w:t xml:space="preserve"> o registro que foram cadastrados com sucesso nos servidores através de mensagens PUT.</w:t>
-      </w:r>
-    </w:p>
-    <w:p>
-      <w:pPr>
-        <w:jc w:val="both"/>
-        <w:rPr>
-          <w:rFonts w:ascii="Montserrat Light" w:hAnsi="Montserrat Light"/>
-          <w:u w:val="single"/>
-        </w:rPr>
-      </w:pPr>
-    </w:p>
-    <w:p>
-      <w:pPr>
-        <w:ind w:left="360"/>
-        <w:rPr>
-          <w:rFonts w:ascii="Montserrat SemiBold" w:hAnsi="Montserrat SemiBold"/>
-        </w:rPr>
-      </w:pPr>
-      <w:r>
-        <w:rPr>
-          <w:rFonts w:ascii="Montserrat Light" w:hAnsi="Montserrat Light"/>
-        </w:rPr>
-        <w:t xml:space="preserve"> </w:t>
-      </w:r>
-      <w:r>
-        <w:rPr>
-          <w:rFonts w:ascii="Montserrat SemiBold" w:hAnsi="Montserrat SemiBold"/>
-        </w:rPr>
-        <w:t>2.2.2 MÉTODOS</w:t>
-      </w:r>
-    </w:p>
-    <w:p>
-      <w:pPr>
-        <w:jc w:val="both"/>
-        <w:rPr>
-          <w:rFonts w:ascii="Montserrat Light" w:hAnsi="Montserrat Light"/>
-        </w:rPr>
-      </w:pPr>
-      <w:proofErr w:type="spellStart"/>
-      <w:r>
-        <w:rPr>
-          <w:rFonts w:ascii="Montserrat Light" w:hAnsi="Montserrat Light"/>
-          <w:b/>
-          <w:bCs/>
-        </w:rPr>
-        <w:t>addServerPort</w:t>
-      </w:r>
-      <w:proofErr w:type="spellEnd"/>
-      <w:r>
-        <w:rPr>
-          <w:rFonts w:ascii="Montserrat Light" w:hAnsi="Montserrat Light"/>
-        </w:rPr>
-        <w:t>:</w:t>
-      </w:r>
-    </w:p>
-    <w:p>
-      <w:pPr>
-        <w:pStyle w:val="Legenda"/>
-        <w:keepNext/>
-        <w:jc w:val="center"/>
-      </w:pPr>
-      <w:r>
-        <w:rPr>
-          <w:noProof/>
-        </w:rPr>
-        <w:drawing>
-          <wp:inline distT="0" distB="0" distL="0" distR="0" wp14:anchorId="4795A35D" wp14:editId="3330997E">
-            <wp:extent cx="5400040" cy="1690370"/>
-            <wp:effectExtent l="0" t="0" r="0" b="5080"/>
-            <wp:docPr id="17" name="Imagem 17"/>
             <wp:cNvGraphicFramePr>
               <a:graphicFrameLocks xmlns:a="http://schemas.openxmlformats.org/drawingml/2006/main" noChangeAspect="1"/>
             </wp:cNvGraphicFramePr>
@@ -1614,7 +1310,7 @@
                   <pic:spPr>
                     <a:xfrm>
                       <a:off x="0" y="0"/>
-                      <a:ext cx="5400040" cy="1690370"/>
+                      <a:ext cx="5400040" cy="2731135"/>
                     </a:xfrm>
                     <a:prstGeom prst="rect">
                       <a:avLst/>
@@ -1635,29 +1331,166 @@
       <w:r>
         <w:t xml:space="preserve">Figura </w:t>
       </w:r>
-      <w:fldSimple w:instr=" SEQ Figura \* ARABIC ">
-        <w:r>
-          <w:rPr>
-            <w:noProof/>
-          </w:rPr>
-          <w:t>4</w:t>
-        </w:r>
-      </w:fldSimple>
-      <w:r>
-        <w:t xml:space="preserve"> método </w:t>
-      </w:r>
-      <w:proofErr w:type="spellStart"/>
-      <w:r>
-        <w:t>addServerPort</w:t>
-      </w:r>
-      <w:proofErr w:type="spellEnd"/>
+      <w:r>
+        <w:fldChar w:fldCharType="begin"/>
+      </w:r>
+      <w:r>
+        <w:instrText xml:space="preserve"> SEQ Figura \* ARABIC </w:instrText>
+      </w:r>
+      <w:r>
+        <w:fldChar w:fldCharType="separate"/>
+      </w:r>
+      <w:r>
+        <w:rPr>
+          <w:noProof/>
+        </w:rPr>
+        <w:t>3</w:t>
+      </w:r>
+      <w:r>
+        <w:rPr>
+          <w:noProof/>
+        </w:rPr>
+        <w:fldChar w:fldCharType="end"/>
+      </w:r>
+      <w:r>
+        <w:t xml:space="preserve"> UML da classe </w:t>
+      </w:r>
+      <w:proofErr w:type="spellStart"/>
+      <w:r>
+        <w:t>Client</w:t>
+      </w:r>
+      <w:proofErr w:type="spellEnd"/>
+    </w:p>
+    <w:p>
+      <w:pPr>
+        <w:ind w:left="360"/>
+        <w:rPr>
+          <w:rFonts w:ascii="Montserrat SemiBold" w:hAnsi="Montserrat SemiBold"/>
+        </w:rPr>
+      </w:pPr>
+      <w:r>
+        <w:rPr>
+          <w:rFonts w:ascii="Montserrat SemiBold" w:hAnsi="Montserrat SemiBold"/>
+        </w:rPr>
+        <w:t>2.2.1 ATRIBUTOS</w:t>
+      </w:r>
     </w:p>
     <w:p>
       <w:pPr>
         <w:jc w:val="both"/>
         <w:rPr>
           <w:rFonts w:ascii="Montserrat Light" w:hAnsi="Montserrat Light"/>
+        </w:rPr>
+      </w:pPr>
+      <w:r>
+        <w:rPr>
+          <w:rFonts w:ascii="Montserrat Light" w:hAnsi="Montserrat Light"/>
+        </w:rPr>
+        <w:t>O atributo “</w:t>
+      </w:r>
+      <w:proofErr w:type="spellStart"/>
+      <w:r>
+        <w:rPr>
+          <w:rFonts w:ascii="Montserrat Light" w:hAnsi="Montserrat Light"/>
+        </w:rPr>
+        <w:t>serversPorts</w:t>
+      </w:r>
+      <w:proofErr w:type="spellEnd"/>
+      <w:r>
+        <w:rPr>
+          <w:rFonts w:ascii="Montserrat Light" w:hAnsi="Montserrat Light"/>
+        </w:rPr>
+        <w:t xml:space="preserve">” </w:t>
+      </w:r>
+      <w:r>
+        <w:rPr>
+          <w:rFonts w:ascii="Montserrat Light" w:hAnsi="Montserrat Light"/>
+        </w:rPr>
+        <w:t xml:space="preserve">conjunto de portas únicas de servidores conhecidos, informados no método </w:t>
+      </w:r>
+      <w:proofErr w:type="spellStart"/>
+      <w:r>
+        <w:rPr>
+          <w:rFonts w:ascii="Montserrat Light" w:hAnsi="Montserrat Light"/>
+        </w:rPr>
+        <w:t>main</w:t>
+      </w:r>
+      <w:proofErr w:type="spellEnd"/>
+      <w:r>
+        <w:rPr>
+          <w:rFonts w:ascii="Montserrat Light" w:hAnsi="Montserrat Light"/>
+        </w:rPr>
+        <w:t>.</w:t>
+      </w:r>
+    </w:p>
+    <w:p>
+      <w:pPr>
+        <w:jc w:val="both"/>
+        <w:rPr>
+          <w:rFonts w:ascii="Montserrat Light" w:hAnsi="Montserrat Light"/>
+        </w:rPr>
+      </w:pPr>
+      <w:r>
+        <w:rPr>
+          <w:rFonts w:ascii="Montserrat Light" w:hAnsi="Montserrat Light"/>
+        </w:rPr>
+        <w:t>O atributo “</w:t>
+      </w:r>
+      <w:proofErr w:type="spellStart"/>
+      <w:r>
+        <w:rPr>
+          <w:rFonts w:ascii="Montserrat Light" w:hAnsi="Montserrat Light"/>
+        </w:rPr>
+        <w:t>register</w:t>
+      </w:r>
+      <w:proofErr w:type="spellEnd"/>
+      <w:r>
+        <w:rPr>
+          <w:rFonts w:ascii="Montserrat Light" w:hAnsi="Montserrat Light"/>
+        </w:rPr>
+        <w:t>” armazena</w:t>
+      </w:r>
+      <w:r>
+        <w:rPr>
+          <w:rFonts w:ascii="Montserrat Light" w:hAnsi="Montserrat Light"/>
+        </w:rPr>
+        <w:t xml:space="preserve"> o registro que foram cadastrados com sucesso nos servidores através de mensagens PUT.</w:t>
+      </w:r>
+    </w:p>
+    <w:p>
+      <w:pPr>
+        <w:jc w:val="both"/>
+        <w:rPr>
+          <w:rFonts w:ascii="Montserrat Light" w:hAnsi="Montserrat Light"/>
           <w:u w:val="single"/>
+        </w:rPr>
+      </w:pPr>
+    </w:p>
+    <w:p>
+      <w:pPr>
+        <w:ind w:left="360"/>
+        <w:rPr>
+          <w:rFonts w:ascii="Montserrat SemiBold" w:hAnsi="Montserrat SemiBold"/>
+        </w:rPr>
+      </w:pPr>
+      <w:r>
+        <w:rPr>
+          <w:rFonts w:ascii="Montserrat Light" w:hAnsi="Montserrat Light"/>
+        </w:rPr>
+        <w:t xml:space="preserve"> </w:t>
+      </w:r>
+      <w:r>
+        <w:rPr>
+          <w:rFonts w:ascii="Montserrat SemiBold" w:hAnsi="Montserrat SemiBold"/>
+        </w:rPr>
+        <w:t>2.2.2 MÉTODOS</w:t>
+      </w:r>
+    </w:p>
+    <w:p>
+      <w:pPr>
+        <w:jc w:val="both"/>
+        <w:rPr>
+          <w:rFonts w:ascii="Montserrat Light" w:hAnsi="Montserrat Light"/>
         </w:rPr>
       </w:pPr>
       <w:proofErr w:type="spellStart"/>
@@ -1667,73 +1500,31 @@
           <w:b/>
           <w:bCs/>
         </w:rPr>
-        <w:t>sendPutMessage</w:t>
-      </w:r>
-      <w:proofErr w:type="spellEnd"/>
-      <w:r>
-        <w:rPr>
-          <w:rFonts w:ascii="Montserrat Light" w:hAnsi="Montserrat Light"/>
-          <w:b/>
-          <w:bCs/>
-        </w:rPr>
-        <w:t xml:space="preserve">: </w:t>
-      </w:r>
-      <w:r>
-        <w:rPr>
-          <w:rFonts w:ascii="Montserrat Light" w:hAnsi="Montserrat Light"/>
-        </w:rPr>
-        <w:t>Envia de forma assíncrona uma mensagem do tipo PUT com os parâmetros informados pelo usuário.</w:t>
-      </w:r>
-      <w:r>
-        <w:rPr>
-          <w:rFonts w:ascii="Montserrat Light" w:hAnsi="Montserrat Light"/>
-        </w:rPr>
-        <w:t xml:space="preserve"> Se a resposta da requisição for um PUT_OK, o registro é salvo no </w:t>
-      </w:r>
-      <w:proofErr w:type="spellStart"/>
-      <w:r>
-        <w:rPr>
-          <w:rFonts w:ascii="Montserrat Light" w:hAnsi="Montserrat Light"/>
-        </w:rPr>
-        <w:t>register</w:t>
-      </w:r>
-      <w:proofErr w:type="spellEnd"/>
-      <w:r>
-        <w:rPr>
-          <w:rFonts w:ascii="Montserrat Light" w:hAnsi="Montserrat Light"/>
-        </w:rPr>
-        <w:t xml:space="preserve"> do </w:t>
-      </w:r>
-      <w:proofErr w:type="spellStart"/>
-      <w:r>
-        <w:rPr>
-          <w:rFonts w:ascii="Montserrat Light" w:hAnsi="Montserrat Light"/>
-        </w:rPr>
-        <w:t>client</w:t>
-      </w:r>
-      <w:proofErr w:type="spellEnd"/>
-      <w:r>
-        <w:rPr>
-          <w:rFonts w:ascii="Montserrat Light" w:hAnsi="Montserrat Light"/>
-        </w:rPr>
-        <w:t>.</w:t>
-      </w:r>
-    </w:p>
-    <w:p>
-      <w:pPr>
+        <w:t>addServerPort</w:t>
+      </w:r>
+      <w:proofErr w:type="spellEnd"/>
+      <w:r>
+        <w:rPr>
+          <w:rFonts w:ascii="Montserrat Light" w:hAnsi="Montserrat Light"/>
+        </w:rPr>
+        <w:t>:</w:t>
+      </w:r>
+    </w:p>
+    <w:p>
+      <w:pPr>
+        <w:pStyle w:val="Legenda"/>
         <w:keepNext/>
-        <w:jc w:val="both"/>
-      </w:pPr>
-      <w:r>
-        <w:rPr>
-          <w:noProof/>
-        </w:rPr>
-        <w:lastRenderedPageBreak/>
+        <w:jc w:val="center"/>
+      </w:pPr>
+      <w:r>
+        <w:rPr>
+          <w:noProof/>
+        </w:rPr>
         <w:drawing>
-          <wp:inline distT="0" distB="0" distL="0" distR="0" wp14:anchorId="4966BB56" wp14:editId="385FE479">
-            <wp:extent cx="5400040" cy="3429000"/>
-            <wp:effectExtent l="0" t="0" r="0" b="0"/>
-            <wp:docPr id="18" name="Imagem 18"/>
+          <wp:inline distT="0" distB="0" distL="0" distR="0" wp14:anchorId="4795A35D" wp14:editId="3330997E">
+            <wp:extent cx="5400040" cy="1690370"/>
+            <wp:effectExtent l="0" t="0" r="0" b="5080"/>
+            <wp:docPr id="17" name="Imagem 17"/>
             <wp:cNvGraphicFramePr>
               <a:graphicFrameLocks xmlns:a="http://schemas.openxmlformats.org/drawingml/2006/main" noChangeAspect="1"/>
             </wp:cNvGraphicFramePr>
@@ -1753,7 +1544,7 @@
                   <pic:spPr>
                     <a:xfrm>
                       <a:off x="0" y="0"/>
-                      <a:ext cx="5400040" cy="3429000"/>
+                      <a:ext cx="5400040" cy="1690370"/>
                     </a:xfrm>
                     <a:prstGeom prst="rect">
                       <a:avLst/>
@@ -1770,108 +1561,122 @@
       <w:pPr>
         <w:pStyle w:val="Legenda"/>
         <w:jc w:val="center"/>
+      </w:pPr>
+      <w:r>
+        <w:t xml:space="preserve">Figura </w:t>
+      </w:r>
+      <w:r>
+        <w:fldChar w:fldCharType="begin"/>
+      </w:r>
+      <w:r>
+        <w:instrText xml:space="preserve"> SEQ Figura \* ARABIC </w:instrText>
+      </w:r>
+      <w:r>
+        <w:fldChar w:fldCharType="separate"/>
+      </w:r>
+      <w:r>
+        <w:rPr>
+          <w:noProof/>
+        </w:rPr>
+        <w:t>4</w:t>
+      </w:r>
+      <w:r>
+        <w:rPr>
+          <w:noProof/>
+        </w:rPr>
+        <w:fldChar w:fldCharType="end"/>
+      </w:r>
+      <w:r>
+        <w:t xml:space="preserve"> método </w:t>
+      </w:r>
+      <w:proofErr w:type="spellStart"/>
+      <w:r>
+        <w:t>addServerPort</w:t>
+      </w:r>
+      <w:proofErr w:type="spellEnd"/>
+    </w:p>
+    <w:p>
+      <w:pPr>
+        <w:jc w:val="both"/>
+        <w:rPr>
+          <w:rFonts w:ascii="Montserrat Light" w:hAnsi="Montserrat Light"/>
+          <w:u w:val="single"/>
+        </w:rPr>
+      </w:pPr>
+      <w:proofErr w:type="spellStart"/>
+      <w:r>
         <w:rPr>
           <w:rFonts w:ascii="Montserrat Light" w:hAnsi="Montserrat Light"/>
           <w:b/>
           <w:bCs/>
         </w:rPr>
-      </w:pPr>
-      <w:r>
-        <w:t xml:space="preserve">Figura </w:t>
-      </w:r>
-      <w:fldSimple w:instr=" SEQ Figura \* ARABIC ">
-        <w:r>
-          <w:rPr>
-            <w:noProof/>
-          </w:rPr>
-          <w:t>5</w:t>
-        </w:r>
-      </w:fldSimple>
-      <w:r>
-        <w:t xml:space="preserve"> método </w:t>
-      </w:r>
-      <w:proofErr w:type="spellStart"/>
-      <w:r>
         <w:t>sendPutMessage</w:t>
       </w:r>
       <w:proofErr w:type="spellEnd"/>
-    </w:p>
-    <w:p/>
-    <w:p>
-      <w:pPr>
-        <w:jc w:val="both"/>
-        <w:rPr>
-          <w:rFonts w:ascii="Montserrat Light" w:hAnsi="Montserrat Light"/>
-          <w:u w:val="single"/>
-        </w:rPr>
-      </w:pPr>
-      <w:proofErr w:type="spellStart"/>
       <w:r>
         <w:rPr>
           <w:rFonts w:ascii="Montserrat Light" w:hAnsi="Montserrat Light"/>
           <w:b/>
           <w:bCs/>
         </w:rPr>
-        <w:t>send</w:t>
-      </w:r>
-      <w:r>
-        <w:rPr>
-          <w:rFonts w:ascii="Montserrat Light" w:hAnsi="Montserrat Light"/>
-          <w:b/>
-          <w:bCs/>
-        </w:rPr>
-        <w:t>Get</w:t>
-      </w:r>
-      <w:r>
-        <w:rPr>
-          <w:rFonts w:ascii="Montserrat Light" w:hAnsi="Montserrat Light"/>
-          <w:b/>
-          <w:bCs/>
-        </w:rPr>
-        <w:t>Message</w:t>
-      </w:r>
-      <w:proofErr w:type="spellEnd"/>
-      <w:r>
-        <w:rPr>
-          <w:rFonts w:ascii="Montserrat Light" w:hAnsi="Montserrat Light"/>
-          <w:b/>
-          <w:bCs/>
-        </w:rPr>
         <w:t xml:space="preserve">: </w:t>
       </w:r>
       <w:r>
         <w:rPr>
           <w:rFonts w:ascii="Montserrat Light" w:hAnsi="Montserrat Light"/>
         </w:rPr>
-        <w:t xml:space="preserve">Envia de forma assíncrona uma mensagem do tipo </w:t>
-      </w:r>
-      <w:r>
-        <w:rPr>
-          <w:rFonts w:ascii="Montserrat Light" w:hAnsi="Montserrat Light"/>
-        </w:rPr>
-        <w:t>GET</w:t>
-      </w:r>
-      <w:r>
-        <w:rPr>
-          <w:rFonts w:ascii="Montserrat Light" w:hAnsi="Montserrat Light"/>
-        </w:rPr>
-        <w:t xml:space="preserve"> com os parâmetros informados pelo usuário.</w:t>
+        <w:t>Envia de forma assíncrona uma mensagem do tipo PUT com os parâmetros informados pelo usuário.</w:t>
+      </w:r>
+      <w:r>
+        <w:rPr>
+          <w:rFonts w:ascii="Montserrat Light" w:hAnsi="Montserrat Light"/>
+        </w:rPr>
+        <w:t xml:space="preserve"> Se a resposta da requisição for um PUT_OK, o registro é salvo no </w:t>
+      </w:r>
+      <w:proofErr w:type="spellStart"/>
+      <w:r>
+        <w:rPr>
+          <w:rFonts w:ascii="Montserrat Light" w:hAnsi="Montserrat Light"/>
+        </w:rPr>
+        <w:t>register</w:t>
+      </w:r>
+      <w:proofErr w:type="spellEnd"/>
+      <w:r>
+        <w:rPr>
+          <w:rFonts w:ascii="Montserrat Light" w:hAnsi="Montserrat Light"/>
+        </w:rPr>
+        <w:t xml:space="preserve"> do </w:t>
+      </w:r>
+      <w:proofErr w:type="spellStart"/>
+      <w:r>
+        <w:rPr>
+          <w:rFonts w:ascii="Montserrat Light" w:hAnsi="Montserrat Light"/>
+        </w:rPr>
+        <w:t>client</w:t>
+      </w:r>
+      <w:proofErr w:type="spellEnd"/>
+      <w:r>
+        <w:rPr>
+          <w:rFonts w:ascii="Montserrat Light" w:hAnsi="Montserrat Light"/>
+        </w:rPr>
+        <w:t>.</w:t>
       </w:r>
     </w:p>
     <w:p>
       <w:pPr>
         <w:keepNext/>
-        <w:jc w:val="center"/>
-      </w:pPr>
-      <w:r>
-        <w:rPr>
-          <w:noProof/>
-        </w:rPr>
+        <w:jc w:val="both"/>
+      </w:pPr>
+      <w:r>
+        <w:rPr>
+          <w:noProof/>
+        </w:rPr>
+        <w:lastRenderedPageBreak/>
         <w:drawing>
-          <wp:inline distT="0" distB="0" distL="0" distR="0" wp14:anchorId="1B779AE7" wp14:editId="2CB0FF2C">
-            <wp:extent cx="5400040" cy="2560320"/>
+          <wp:inline distT="0" distB="0" distL="0" distR="0" wp14:anchorId="4966BB56" wp14:editId="385FE479">
+            <wp:extent cx="5400040" cy="3429000"/>
             <wp:effectExtent l="0" t="0" r="0" b="0"/>
-            <wp:docPr id="19" name="Imagem 19"/>
+            <wp:docPr id="18" name="Imagem 18"/>
             <wp:cNvGraphicFramePr>
               <a:graphicFrameLocks xmlns:a="http://schemas.openxmlformats.org/drawingml/2006/main" noChangeAspect="1"/>
             </wp:cNvGraphicFramePr>
@@ -1891,7 +1696,7 @@
                   <pic:spPr>
                     <a:xfrm>
                       <a:off x="0" y="0"/>
-                      <a:ext cx="5400040" cy="2560320"/>
+                      <a:ext cx="5400040" cy="3429000"/>
                     </a:xfrm>
                     <a:prstGeom prst="rect">
                       <a:avLst/>
@@ -1908,82 +1713,105 @@
       <w:pPr>
         <w:pStyle w:val="Legenda"/>
         <w:jc w:val="center"/>
-      </w:pPr>
-      <w:r>
-        <w:t xml:space="preserve">Figura </w:t>
-      </w:r>
-      <w:fldSimple w:instr=" SEQ Figura \* ARABIC ">
-        <w:r>
-          <w:rPr>
-            <w:noProof/>
-          </w:rPr>
-          <w:t>6</w:t>
-        </w:r>
-      </w:fldSimple>
-      <w:r>
-        <w:t xml:space="preserve"> método </w:t>
-      </w:r>
-      <w:proofErr w:type="spellStart"/>
-      <w:r>
-        <w:t>sendGetMessage</w:t>
-      </w:r>
-      <w:proofErr w:type="spellEnd"/>
-    </w:p>
-    <w:p/>
-    <w:p>
-      <w:pPr>
-        <w:jc w:val="both"/>
-        <w:rPr>
-          <w:rFonts w:ascii="Montserrat Light" w:hAnsi="Montserrat Light"/>
-          <w:u w:val="single"/>
-        </w:rPr>
-      </w:pPr>
-      <w:proofErr w:type="spellStart"/>
-      <w:r>
         <w:rPr>
           <w:rFonts w:ascii="Montserrat Light" w:hAnsi="Montserrat Light"/>
           <w:b/>
           <w:bCs/>
         </w:rPr>
-        <w:t>sendMessage</w:t>
-      </w:r>
-      <w:proofErr w:type="spellEnd"/>
+      </w:pPr>
+      <w:r>
+        <w:t xml:space="preserve">Figura </w:t>
+      </w:r>
+      <w:r>
+        <w:fldChar w:fldCharType="begin"/>
+      </w:r>
+      <w:r>
+        <w:instrText xml:space="preserve"> SEQ Figura \* ARABIC </w:instrText>
+      </w:r>
+      <w:r>
+        <w:fldChar w:fldCharType="separate"/>
+      </w:r>
+      <w:r>
+        <w:rPr>
+          <w:noProof/>
+        </w:rPr>
+        <w:t>5</w:t>
+      </w:r>
+      <w:r>
+        <w:rPr>
+          <w:noProof/>
+        </w:rPr>
+        <w:fldChar w:fldCharType="end"/>
+      </w:r>
+      <w:r>
+        <w:t xml:space="preserve"> método </w:t>
+      </w:r>
+      <w:proofErr w:type="spellStart"/>
+      <w:r>
+        <w:t>sendPutMessage</w:t>
+      </w:r>
+      <w:proofErr w:type="spellEnd"/>
+    </w:p>
+    <w:p/>
+    <w:p>
+      <w:pPr>
+        <w:jc w:val="both"/>
+        <w:rPr>
+          <w:rFonts w:ascii="Montserrat Light" w:hAnsi="Montserrat Light"/>
+          <w:u w:val="single"/>
+        </w:rPr>
+      </w:pPr>
+      <w:proofErr w:type="spellStart"/>
       <w:r>
         <w:rPr>
           <w:rFonts w:ascii="Montserrat Light" w:hAnsi="Montserrat Light"/>
           <w:b/>
           <w:bCs/>
         </w:rPr>
+        <w:t>sendGetMessage</w:t>
+      </w:r>
+      <w:proofErr w:type="spellEnd"/>
+      <w:r>
+        <w:rPr>
+          <w:rFonts w:ascii="Montserrat Light" w:hAnsi="Montserrat Light"/>
+          <w:b/>
+          <w:bCs/>
+        </w:rPr>
         <w:t xml:space="preserve">: </w:t>
       </w:r>
       <w:r>
         <w:rPr>
           <w:rFonts w:ascii="Montserrat Light" w:hAnsi="Montserrat Light"/>
         </w:rPr>
-        <w:t xml:space="preserve">Envia </w:t>
-      </w:r>
-      <w:r>
-        <w:rPr>
-          <w:rFonts w:ascii="Montserrat Light" w:hAnsi="Montserrat Light"/>
-        </w:rPr>
-        <w:t>a mensagem genérica (PUT ou GET) para um dos servidores registrados aleatoriamente. Após isso, aguarda a resposta e imprime o resultado na tela.</w:t>
-      </w:r>
-    </w:p>
-    <w:p/>
+        <w:t xml:space="preserve">Envia de forma assíncrona uma mensagem do tipo </w:t>
+      </w:r>
+      <w:r>
+        <w:rPr>
+          <w:rFonts w:ascii="Montserrat Light" w:hAnsi="Montserrat Light"/>
+        </w:rPr>
+        <w:t>GET</w:t>
+      </w:r>
+      <w:r>
+        <w:rPr>
+          <w:rFonts w:ascii="Montserrat Light" w:hAnsi="Montserrat Light"/>
+        </w:rPr>
+        <w:t xml:space="preserve"> com os parâmetros informados pelo usuário.</w:t>
+      </w:r>
+    </w:p>
     <w:p>
       <w:pPr>
         <w:keepNext/>
-      </w:pPr>
-      <w:r>
-        <w:rPr>
-          <w:noProof/>
-        </w:rPr>
-        <w:lastRenderedPageBreak/>
+        <w:jc w:val="center"/>
+      </w:pPr>
+      <w:r>
+        <w:rPr>
+          <w:noProof/>
+        </w:rPr>
         <w:drawing>
-          <wp:inline distT="0" distB="0" distL="0" distR="0" wp14:anchorId="2C2B2304" wp14:editId="723563C3">
-            <wp:extent cx="5400040" cy="3341370"/>
+          <wp:inline distT="0" distB="0" distL="0" distR="0" wp14:anchorId="1B779AE7" wp14:editId="2CB0FF2C">
+            <wp:extent cx="5400040" cy="2560320"/>
             <wp:effectExtent l="0" t="0" r="0" b="0"/>
-            <wp:docPr id="20" name="Imagem 20"/>
+            <wp:docPr id="19" name="Imagem 19"/>
             <wp:cNvGraphicFramePr>
               <a:graphicFrameLocks xmlns:a="http://schemas.openxmlformats.org/drawingml/2006/main" noChangeAspect="1"/>
             </wp:cNvGraphicFramePr>
@@ -2003,7 +1831,7 @@
                   <pic:spPr>
                     <a:xfrm>
                       <a:off x="0" y="0"/>
-                      <a:ext cx="5400040" cy="3341370"/>
+                      <a:ext cx="5400040" cy="2560320"/>
                     </a:xfrm>
                     <a:prstGeom prst="rect">
                       <a:avLst/>
@@ -2024,20 +1852,33 @@
       <w:r>
         <w:t xml:space="preserve">Figura </w:t>
       </w:r>
-      <w:fldSimple w:instr=" SEQ Figura \* ARABIC ">
-        <w:r>
-          <w:rPr>
-            <w:noProof/>
-          </w:rPr>
-          <w:t>7</w:t>
-        </w:r>
-      </w:fldSimple>
+      <w:r>
+        <w:fldChar w:fldCharType="begin"/>
+      </w:r>
+      <w:r>
+        <w:instrText xml:space="preserve"> SEQ Figura \* ARABIC </w:instrText>
+      </w:r>
+      <w:r>
+        <w:fldChar w:fldCharType="separate"/>
+      </w:r>
+      <w:r>
+        <w:rPr>
+          <w:noProof/>
+        </w:rPr>
+        <w:t>6</w:t>
+      </w:r>
+      <w:r>
+        <w:rPr>
+          <w:noProof/>
+        </w:rPr>
+        <w:fldChar w:fldCharType="end"/>
+      </w:r>
       <w:r>
         <w:t xml:space="preserve"> método </w:t>
       </w:r>
       <w:proofErr w:type="spellStart"/>
       <w:r>
-        <w:t>sendMessage</w:t>
+        <w:t>sendGetMessage</w:t>
       </w:r>
       <w:proofErr w:type="spellEnd"/>
     </w:p>
@@ -2057,7 +1898,7 @@
           <w:b/>
           <w:bCs/>
         </w:rPr>
-        <w:t>getRandomPort</w:t>
+        <w:t>sendMessage</w:t>
       </w:r>
       <w:proofErr w:type="spellEnd"/>
       <w:r>
@@ -2072,37 +1913,30 @@
         <w:rPr>
           <w:rFonts w:ascii="Montserrat Light" w:hAnsi="Montserrat Light"/>
         </w:rPr>
-        <w:t xml:space="preserve">retorna uma porta aleatória dentre as que estão registradas na lista </w:t>
-      </w:r>
-      <w:proofErr w:type="spellStart"/>
-      <w:r>
-        <w:rPr>
-          <w:rFonts w:ascii="Montserrat Light" w:hAnsi="Montserrat Light"/>
-        </w:rPr>
-        <w:t>serverPorts</w:t>
-      </w:r>
-      <w:proofErr w:type="spellEnd"/>
-      <w:r>
-        <w:rPr>
-          <w:rFonts w:ascii="Montserrat Light" w:hAnsi="Montserrat Light"/>
-        </w:rPr>
-        <w:t>.</w:t>
-      </w:r>
-    </w:p>
+        <w:t xml:space="preserve">Envia </w:t>
+      </w:r>
+      <w:r>
+        <w:rPr>
+          <w:rFonts w:ascii="Montserrat Light" w:hAnsi="Montserrat Light"/>
+        </w:rPr>
+        <w:t>a mensagem genérica (PUT ou GET) para um dos servidores registrados aleatoriamente. Após isso, aguarda a resposta e imprime o resultado na tela.</w:t>
+      </w:r>
+    </w:p>
+    <w:p/>
     <w:p>
       <w:pPr>
         <w:keepNext/>
-        <w:jc w:val="center"/>
-      </w:pPr>
-      <w:r>
-        <w:rPr>
-          <w:noProof/>
-        </w:rPr>
+      </w:pPr>
+      <w:r>
+        <w:rPr>
+          <w:noProof/>
+        </w:rPr>
+        <w:lastRenderedPageBreak/>
         <w:drawing>
-          <wp:inline distT="0" distB="0" distL="0" distR="0" wp14:anchorId="4FCC7F4C" wp14:editId="56DD52FD">
-            <wp:extent cx="4097826" cy="3606800"/>
+          <wp:inline distT="0" distB="0" distL="0" distR="0" wp14:anchorId="2C2B2304" wp14:editId="723563C3">
+            <wp:extent cx="5400040" cy="3341370"/>
             <wp:effectExtent l="0" t="0" r="0" b="0"/>
-            <wp:docPr id="21" name="Imagem 21"/>
+            <wp:docPr id="20" name="Imagem 20"/>
             <wp:cNvGraphicFramePr>
               <a:graphicFrameLocks xmlns:a="http://schemas.openxmlformats.org/drawingml/2006/main" noChangeAspect="1"/>
             </wp:cNvGraphicFramePr>
@@ -2122,7 +1956,7 @@
                   <pic:spPr>
                     <a:xfrm>
                       <a:off x="0" y="0"/>
-                      <a:ext cx="4110128" cy="3617627"/>
+                      <a:ext cx="5400040" cy="3341370"/>
                     </a:xfrm>
                     <a:prstGeom prst="rect">
                       <a:avLst/>
@@ -2143,133 +1977,98 @@
       <w:r>
         <w:t xml:space="preserve">Figura </w:t>
       </w:r>
-      <w:fldSimple w:instr=" SEQ Figura \* ARABIC ">
-        <w:r>
-          <w:rPr>
-            <w:noProof/>
-          </w:rPr>
-          <w:t>8</w:t>
-        </w:r>
-      </w:fldSimple>
+      <w:r>
+        <w:fldChar w:fldCharType="begin"/>
+      </w:r>
+      <w:r>
+        <w:instrText xml:space="preserve"> SEQ Figura \* ARABIC </w:instrText>
+      </w:r>
+      <w:r>
+        <w:fldChar w:fldCharType="separate"/>
+      </w:r>
+      <w:r>
+        <w:rPr>
+          <w:noProof/>
+        </w:rPr>
+        <w:t>7</w:t>
+      </w:r>
+      <w:r>
+        <w:rPr>
+          <w:noProof/>
+        </w:rPr>
+        <w:fldChar w:fldCharType="end"/>
+      </w:r>
       <w:r>
         <w:t xml:space="preserve"> método </w:t>
       </w:r>
       <w:proofErr w:type="spellStart"/>
       <w:r>
+        <w:t>sendMessage</w:t>
+      </w:r>
+      <w:proofErr w:type="spellEnd"/>
+    </w:p>
+    <w:p/>
+    <w:p>
+      <w:pPr>
+        <w:jc w:val="both"/>
+        <w:rPr>
+          <w:rFonts w:ascii="Montserrat Light" w:hAnsi="Montserrat Light"/>
+          <w:u w:val="single"/>
+        </w:rPr>
+      </w:pPr>
+      <w:proofErr w:type="spellStart"/>
+      <w:r>
+        <w:rPr>
+          <w:rFonts w:ascii="Montserrat Light" w:hAnsi="Montserrat Light"/>
+          <w:b/>
+          <w:bCs/>
+        </w:rPr>
         <w:t>getRandomPort</w:t>
       </w:r>
       <w:proofErr w:type="spellEnd"/>
-    </w:p>
-    <w:p/>
-    <w:p>
-      <w:pPr>
-        <w:pStyle w:val="PargrafodaLista"/>
-        <w:numPr>
-          <w:ilvl w:val="0"/>
-          <w:numId w:val="1"/>
-        </w:numPr>
-        <w:rPr>
-          <w:rFonts w:ascii="Montserrat SemiBold" w:hAnsi="Montserrat SemiBold"/>
-        </w:rPr>
-      </w:pPr>
-      <w:r>
-        <w:rPr>
-          <w:rFonts w:ascii="Montserrat SemiBold" w:hAnsi="Montserrat SemiBold"/>
-        </w:rPr>
-        <w:lastRenderedPageBreak/>
-        <w:t>SERVER</w:t>
-      </w:r>
-    </w:p>
-    <w:p>
-      <w:pPr>
-        <w:ind w:left="360"/>
-        <w:rPr>
-          <w:rFonts w:ascii="Montserrat SemiBold" w:hAnsi="Montserrat SemiBold"/>
-        </w:rPr>
-      </w:pPr>
-      <w:r>
-        <w:rPr>
-          <w:rFonts w:ascii="Montserrat SemiBold" w:hAnsi="Montserrat SemiBold"/>
-        </w:rPr>
-        <w:t>3</w:t>
-      </w:r>
-      <w:r>
-        <w:rPr>
-          <w:rFonts w:ascii="Montserrat SemiBold" w:hAnsi="Montserrat SemiBold"/>
-        </w:rPr>
-        <w:t>.1</w:t>
-      </w:r>
-      <w:r>
-        <w:rPr>
-          <w:rFonts w:ascii="Montserrat SemiBold" w:hAnsi="Montserrat SemiBold"/>
-        </w:rPr>
-        <w:tab/>
-        <w:t>MÉTODO MAIN</w:t>
-      </w:r>
-    </w:p>
-    <w:p>
-      <w:pPr>
-        <w:jc w:val="both"/>
-        <w:rPr>
-          <w:rFonts w:ascii="Montserrat Light" w:hAnsi="Montserrat Light"/>
-        </w:rPr>
-      </w:pPr>
-      <w:r>
-        <w:rPr>
-          <w:rFonts w:ascii="Montserrat Light" w:hAnsi="Montserrat Light"/>
-        </w:rPr>
-        <w:t>No</w:t>
-      </w:r>
-      <w:r>
-        <w:rPr>
-          <w:rFonts w:ascii="Montserrat Light" w:hAnsi="Montserrat Light"/>
-        </w:rPr>
-        <w:t xml:space="preserve"> método </w:t>
-      </w:r>
-      <w:proofErr w:type="spellStart"/>
-      <w:r>
-        <w:rPr>
-          <w:rFonts w:ascii="Montserrat Light" w:hAnsi="Montserrat Light"/>
-        </w:rPr>
-        <w:t>main</w:t>
-      </w:r>
-      <w:proofErr w:type="spellEnd"/>
-      <w:r>
-        <w:rPr>
-          <w:rFonts w:ascii="Montserrat Light" w:hAnsi="Montserrat Light"/>
-        </w:rPr>
-        <w:t xml:space="preserve"> </w:t>
-      </w:r>
-      <w:r>
-        <w:rPr>
-          <w:rFonts w:ascii="Montserrat Light" w:hAnsi="Montserrat Light"/>
-        </w:rPr>
-        <w:t>são capturados</w:t>
-      </w:r>
-      <w:r>
-        <w:rPr>
-          <w:rFonts w:ascii="Montserrat Light" w:hAnsi="Montserrat Light"/>
-        </w:rPr>
-        <w:t xml:space="preserve"> na sequência: IP do servidor, porta do servidor e porta do líder. Após isso, a instância do servidor é inicializada.</w:t>
+      <w:r>
+        <w:rPr>
+          <w:rFonts w:ascii="Montserrat Light" w:hAnsi="Montserrat Light"/>
+          <w:b/>
+          <w:bCs/>
+        </w:rPr>
+        <w:t xml:space="preserve">: </w:t>
+      </w:r>
+      <w:r>
+        <w:rPr>
+          <w:rFonts w:ascii="Montserrat Light" w:hAnsi="Montserrat Light"/>
+        </w:rPr>
+        <w:t xml:space="preserve">retorna uma porta aleatória dentre as que estão registradas na lista </w:t>
+      </w:r>
+      <w:proofErr w:type="spellStart"/>
+      <w:r>
+        <w:rPr>
+          <w:rFonts w:ascii="Montserrat Light" w:hAnsi="Montserrat Light"/>
+        </w:rPr>
+        <w:t>serverPorts</w:t>
+      </w:r>
+      <w:proofErr w:type="spellEnd"/>
+      <w:r>
+        <w:rPr>
+          <w:rFonts w:ascii="Montserrat Light" w:hAnsi="Montserrat Light"/>
+        </w:rPr>
+        <w:t>.</w:t>
       </w:r>
     </w:p>
     <w:p>
       <w:pPr>
         <w:keepNext/>
         <w:jc w:val="center"/>
-        <w:rPr>
-          <w:u w:val="single"/>
-        </w:rPr>
       </w:pPr>
       <w:r>
         <w:rPr>
           <w:noProof/>
         </w:rPr>
         <w:drawing>
-          <wp:inline distT="0" distB="0" distL="0" distR="0" wp14:anchorId="432F0FE5" wp14:editId="4133831F">
-            <wp:extent cx="5400040" cy="2870835"/>
-            <wp:effectExtent l="0" t="0" r="0" b="5715"/>
-            <wp:docPr id="23" name="Imagem 23"/>
+          <wp:inline distT="0" distB="0" distL="0" distR="0" wp14:anchorId="4FCC7F4C" wp14:editId="56DD52FD">
+            <wp:extent cx="4097826" cy="3606800"/>
+            <wp:effectExtent l="0" t="0" r="0" b="0"/>
+            <wp:docPr id="21" name="Imagem 21"/>
             <wp:cNvGraphicFramePr>
               <a:graphicFrameLocks xmlns:a="http://schemas.openxmlformats.org/drawingml/2006/main" noChangeAspect="1"/>
             </wp:cNvGraphicFramePr>
@@ -2289,7 +2088,7 @@
                   <pic:spPr>
                     <a:xfrm>
                       <a:off x="0" y="0"/>
-                      <a:ext cx="5400040" cy="2870835"/>
+                      <a:ext cx="4110128" cy="3617627"/>
                     </a:xfrm>
                     <a:prstGeom prst="rect">
                       <a:avLst/>
@@ -2310,100 +2109,140 @@
       <w:r>
         <w:t xml:space="preserve">Figura </w:t>
       </w:r>
-      <w:fldSimple w:instr=" SEQ Figura \* ARABIC ">
-        <w:r>
-          <w:rPr>
-            <w:noProof/>
-          </w:rPr>
-          <w:t>9</w:t>
-        </w:r>
-      </w:fldSimple>
+      <w:r>
+        <w:fldChar w:fldCharType="begin"/>
+      </w:r>
+      <w:r>
+        <w:instrText xml:space="preserve"> SEQ Figura \* ARABIC </w:instrText>
+      </w:r>
+      <w:r>
+        <w:fldChar w:fldCharType="separate"/>
+      </w:r>
+      <w:r>
+        <w:rPr>
+          <w:noProof/>
+        </w:rPr>
+        <w:t>8</w:t>
+      </w:r>
+      <w:r>
+        <w:rPr>
+          <w:noProof/>
+        </w:rPr>
+        <w:fldChar w:fldCharType="end"/>
+      </w:r>
       <w:r>
         <w:t xml:space="preserve"> método </w:t>
       </w:r>
       <w:proofErr w:type="spellStart"/>
       <w:r>
+        <w:t>getRandomPort</w:t>
+      </w:r>
+      <w:proofErr w:type="spellEnd"/>
+    </w:p>
+    <w:p/>
+    <w:p>
+      <w:pPr>
+        <w:pStyle w:val="PargrafodaLista"/>
+        <w:numPr>
+          <w:ilvl w:val="0"/>
+          <w:numId w:val="1"/>
+        </w:numPr>
+        <w:rPr>
+          <w:rFonts w:ascii="Montserrat SemiBold" w:hAnsi="Montserrat SemiBold"/>
+        </w:rPr>
+      </w:pPr>
+      <w:r>
+        <w:rPr>
+          <w:rFonts w:ascii="Montserrat SemiBold" w:hAnsi="Montserrat SemiBold"/>
+        </w:rPr>
+        <w:lastRenderedPageBreak/>
+        <w:t>SERVER</w:t>
+      </w:r>
+    </w:p>
+    <w:p>
+      <w:pPr>
+        <w:ind w:left="360"/>
+        <w:rPr>
+          <w:rFonts w:ascii="Montserrat SemiBold" w:hAnsi="Montserrat SemiBold"/>
+        </w:rPr>
+      </w:pPr>
+      <w:r>
+        <w:rPr>
+          <w:rFonts w:ascii="Montserrat SemiBold" w:hAnsi="Montserrat SemiBold"/>
+        </w:rPr>
+        <w:t>3.1</w:t>
+      </w:r>
+      <w:r>
+        <w:rPr>
+          <w:rFonts w:ascii="Montserrat SemiBold" w:hAnsi="Montserrat SemiBold"/>
+        </w:rPr>
+        <w:tab/>
+        <w:t>MÉTODO MAIN</w:t>
+      </w:r>
+    </w:p>
+    <w:p>
+      <w:pPr>
+        <w:jc w:val="both"/>
+        <w:rPr>
+          <w:rFonts w:ascii="Montserrat Light" w:hAnsi="Montserrat Light"/>
+        </w:rPr>
+      </w:pPr>
+      <w:r>
+        <w:rPr>
+          <w:rFonts w:ascii="Montserrat Light" w:hAnsi="Montserrat Light"/>
+        </w:rPr>
+        <w:t>No</w:t>
+      </w:r>
+      <w:r>
+        <w:rPr>
+          <w:rFonts w:ascii="Montserrat Light" w:hAnsi="Montserrat Light"/>
+        </w:rPr>
+        <w:t xml:space="preserve"> método </w:t>
+      </w:r>
+      <w:proofErr w:type="spellStart"/>
+      <w:r>
+        <w:rPr>
+          <w:rFonts w:ascii="Montserrat Light" w:hAnsi="Montserrat Light"/>
+        </w:rPr>
         <w:t>main</w:t>
       </w:r>
       <w:proofErr w:type="spellEnd"/>
       <w:r>
-        <w:t xml:space="preserve"> da classe Server</w:t>
-      </w:r>
-    </w:p>
-    <w:p>
-      <w:pPr>
-        <w:ind w:left="360"/>
-        <w:rPr>
-          <w:rFonts w:ascii="Montserrat SemiBold" w:hAnsi="Montserrat SemiBold"/>
-        </w:rPr>
-      </w:pPr>
-      <w:r>
-        <w:rPr>
-          <w:rFonts w:ascii="Montserrat SemiBold" w:hAnsi="Montserrat SemiBold"/>
-        </w:rPr>
-        <w:t>3</w:t>
-      </w:r>
-      <w:r>
-        <w:rPr>
-          <w:rFonts w:ascii="Montserrat SemiBold" w:hAnsi="Montserrat SemiBold"/>
-        </w:rPr>
-        <w:t>.2</w:t>
-      </w:r>
-      <w:r>
-        <w:rPr>
-          <w:rFonts w:ascii="Montserrat SemiBold" w:hAnsi="Montserrat SemiBold"/>
-        </w:rPr>
-        <w:tab/>
-        <w:t xml:space="preserve">DEFINIÇÃO DO </w:t>
-      </w:r>
-      <w:r>
-        <w:rPr>
-          <w:rFonts w:ascii="Montserrat SemiBold" w:hAnsi="Montserrat SemiBold"/>
-        </w:rPr>
-        <w:t>SERVER</w:t>
-      </w:r>
-    </w:p>
-    <w:p>
-      <w:pPr>
-        <w:jc w:val="both"/>
-        <w:rPr>
-          <w:rFonts w:ascii="Montserrat Light" w:hAnsi="Montserrat Light"/>
-        </w:rPr>
-      </w:pPr>
-      <w:r>
-        <w:rPr>
-          <w:rFonts w:ascii="Montserrat Light" w:hAnsi="Montserrat Light"/>
-        </w:rPr>
-        <w:t xml:space="preserve">Os </w:t>
-      </w:r>
-      <w:proofErr w:type="spellStart"/>
-      <w:r>
-        <w:rPr>
-          <w:rFonts w:ascii="Montserrat Light" w:hAnsi="Montserrat Light"/>
-        </w:rPr>
-        <w:t>peers</w:t>
-      </w:r>
-      <w:proofErr w:type="spellEnd"/>
-      <w:r>
-        <w:rPr>
-          <w:rFonts w:ascii="Montserrat Light" w:hAnsi="Montserrat Light"/>
-        </w:rPr>
-        <w:t xml:space="preserve"> são definidos através da classe descrita no diagrama UML abaixo:</w:t>
+        <w:rPr>
+          <w:rFonts w:ascii="Montserrat Light" w:hAnsi="Montserrat Light"/>
+        </w:rPr>
+        <w:t xml:space="preserve"> </w:t>
+      </w:r>
+      <w:r>
+        <w:rPr>
+          <w:rFonts w:ascii="Montserrat Light" w:hAnsi="Montserrat Light"/>
+        </w:rPr>
+        <w:t>são capturados</w:t>
+      </w:r>
+      <w:r>
+        <w:rPr>
+          <w:rFonts w:ascii="Montserrat Light" w:hAnsi="Montserrat Light"/>
+        </w:rPr>
+        <w:t xml:space="preserve"> na sequência: IP do servidor, porta do servidor e porta do líder. Após isso, a instância do servidor é inicializada.</w:t>
       </w:r>
     </w:p>
     <w:p>
       <w:pPr>
         <w:keepNext/>
+        <w:jc w:val="center"/>
+        <w:rPr>
+          <w:u w:val="single"/>
+        </w:rPr>
       </w:pPr>
       <w:r>
         <w:rPr>
           <w:noProof/>
         </w:rPr>
         <w:drawing>
-          <wp:inline distT="0" distB="0" distL="0" distR="0" wp14:anchorId="1517CA65" wp14:editId="324223AB">
-            <wp:extent cx="5400040" cy="2850515"/>
-            <wp:effectExtent l="0" t="0" r="0" b="6985"/>
-            <wp:docPr id="26" name="Imagem 26"/>
+          <wp:inline distT="0" distB="0" distL="0" distR="0" wp14:anchorId="432F0FE5" wp14:editId="4133831F">
+            <wp:extent cx="5400040" cy="2870835"/>
+            <wp:effectExtent l="0" t="0" r="0" b="5715"/>
+            <wp:docPr id="23" name="Imagem 23"/>
             <wp:cNvGraphicFramePr>
               <a:graphicFrameLocks xmlns:a="http://schemas.openxmlformats.org/drawingml/2006/main" noChangeAspect="1"/>
             </wp:cNvGraphicFramePr>
@@ -2423,7 +2262,7 @@
                   <pic:spPr>
                     <a:xfrm>
                       <a:off x="0" y="0"/>
-                      <a:ext cx="5400040" cy="2850515"/>
+                      <a:ext cx="5400040" cy="2870835"/>
                     </a:xfrm>
                     <a:prstGeom prst="rect">
                       <a:avLst/>
@@ -2444,22 +2283,39 @@
       <w:r>
         <w:t xml:space="preserve">Figura </w:t>
       </w:r>
-      <w:fldSimple w:instr=" SEQ Figura \* ARABIC ">
-        <w:r>
-          <w:rPr>
-            <w:noProof/>
-          </w:rPr>
-          <w:t>10</w:t>
-        </w:r>
-      </w:fldSimple>
-      <w:r>
-        <w:t xml:space="preserve"> UML da classe Server</w:t>
-      </w:r>
-    </w:p>
-    <w:p/>
-    <w:p/>
-    <w:p/>
-    <w:p/>
+      <w:r>
+        <w:fldChar w:fldCharType="begin"/>
+      </w:r>
+      <w:r>
+        <w:instrText xml:space="preserve"> SEQ Figura \* ARABIC </w:instrText>
+      </w:r>
+      <w:r>
+        <w:fldChar w:fldCharType="separate"/>
+      </w:r>
+      <w:r>
+        <w:rPr>
+          <w:noProof/>
+        </w:rPr>
+        <w:t>9</w:t>
+      </w:r>
+      <w:r>
+        <w:rPr>
+          <w:noProof/>
+        </w:rPr>
+        <w:fldChar w:fldCharType="end"/>
+      </w:r>
+      <w:r>
+        <w:t xml:space="preserve"> método </w:t>
+      </w:r>
+      <w:proofErr w:type="spellStart"/>
+      <w:r>
+        <w:t>main</w:t>
+      </w:r>
+      <w:proofErr w:type="spellEnd"/>
+      <w:r>
+        <w:t xml:space="preserve"> da classe Server</w:t>
+      </w:r>
+    </w:p>
     <w:p>
       <w:pPr>
         <w:ind w:left="360"/>
@@ -2471,13 +2327,14 @@
         <w:rPr>
           <w:rFonts w:ascii="Montserrat SemiBold" w:hAnsi="Montserrat SemiBold"/>
         </w:rPr>
-        <w:t>3</w:t>
+        <w:t>3.2</w:t>
       </w:r>
       <w:r>
         <w:rPr>
           <w:rFonts w:ascii="Montserrat SemiBold" w:hAnsi="Montserrat SemiBold"/>
         </w:rPr>
-        <w:t>.2.1 ATRIBUTOS</w:t>
+        <w:tab/>
+        <w:t>DEFINIÇÃO DO SERVER</w:t>
       </w:r>
     </w:p>
     <w:p>
@@ -2485,288 +2342,42 @@
         <w:jc w:val="both"/>
         <w:rPr>
           <w:rFonts w:ascii="Montserrat Light" w:hAnsi="Montserrat Light"/>
-          <w:u w:val="single"/>
-        </w:rPr>
-      </w:pPr>
-      <w:r>
-        <w:rPr>
-          <w:rFonts w:ascii="Montserrat Light" w:hAnsi="Montserrat Light"/>
-        </w:rPr>
-        <w:t>O atributo “</w:t>
-      </w:r>
-      <w:proofErr w:type="spellStart"/>
-      <w:r>
-        <w:rPr>
-          <w:rFonts w:ascii="Montserrat Light" w:hAnsi="Montserrat Light"/>
-        </w:rPr>
-        <w:t>serverSocket</w:t>
-      </w:r>
-      <w:proofErr w:type="spellEnd"/>
-      <w:r>
-        <w:rPr>
-          <w:rFonts w:ascii="Montserrat Light" w:hAnsi="Montserrat Light"/>
-        </w:rPr>
-        <w:t xml:space="preserve">” </w:t>
-      </w:r>
-      <w:r>
-        <w:rPr>
-          <w:rFonts w:ascii="Montserrat Light" w:hAnsi="Montserrat Light"/>
-        </w:rPr>
-        <w:t xml:space="preserve">referencia a instância de </w:t>
-      </w:r>
-      <w:proofErr w:type="spellStart"/>
-      <w:r>
-        <w:rPr>
-          <w:rFonts w:ascii="Montserrat Light" w:hAnsi="Montserrat Light"/>
-        </w:rPr>
-        <w:t>ServerSocket</w:t>
-      </w:r>
-      <w:proofErr w:type="spellEnd"/>
-      <w:r>
-        <w:rPr>
-          <w:rFonts w:ascii="Montserrat Light" w:hAnsi="Montserrat Light"/>
-        </w:rPr>
-        <w:t xml:space="preserve"> criada juntamente com o objeto Server.</w:t>
-      </w:r>
-    </w:p>
-    <w:p>
-      <w:pPr>
-        <w:jc w:val="both"/>
-        <w:rPr>
-          <w:rFonts w:ascii="Montserrat Light" w:hAnsi="Montserrat Light"/>
-        </w:rPr>
-      </w:pPr>
-      <w:r>
-        <w:rPr>
-          <w:rFonts w:ascii="Montserrat Light" w:hAnsi="Montserrat Light"/>
-        </w:rPr>
-        <w:t>O atributo “</w:t>
-      </w:r>
-      <w:proofErr w:type="spellStart"/>
-      <w:r>
-        <w:rPr>
-          <w:rFonts w:ascii="Montserrat Light" w:hAnsi="Montserrat Light"/>
-        </w:rPr>
-        <w:t>ip</w:t>
-      </w:r>
-      <w:proofErr w:type="spellEnd"/>
-      <w:r>
-        <w:rPr>
-          <w:rFonts w:ascii="Montserrat Light" w:hAnsi="Montserrat Light"/>
-        </w:rPr>
-        <w:t xml:space="preserve">” </w:t>
-      </w:r>
-      <w:r>
-        <w:rPr>
-          <w:rFonts w:ascii="Montserrat Light" w:hAnsi="Montserrat Light"/>
-        </w:rPr>
-        <w:t xml:space="preserve">refere-se ao </w:t>
-      </w:r>
-      <w:proofErr w:type="spellStart"/>
-      <w:r>
-        <w:rPr>
-          <w:rFonts w:ascii="Montserrat Light" w:hAnsi="Montserrat Light"/>
-        </w:rPr>
-        <w:t>ip</w:t>
-      </w:r>
-      <w:proofErr w:type="spellEnd"/>
-      <w:r>
-        <w:rPr>
-          <w:rFonts w:ascii="Montserrat Light" w:hAnsi="Montserrat Light"/>
-        </w:rPr>
-        <w:t xml:space="preserve"> do servidor.</w:t>
-      </w:r>
-    </w:p>
-    <w:p>
-      <w:pPr>
-        <w:jc w:val="both"/>
-        <w:rPr>
-          <w:rFonts w:ascii="Montserrat Light" w:hAnsi="Montserrat Light"/>
-        </w:rPr>
-      </w:pPr>
-      <w:r>
-        <w:rPr>
-          <w:rFonts w:ascii="Montserrat Light" w:hAnsi="Montserrat Light"/>
-        </w:rPr>
-        <w:t>O atributo “</w:t>
-      </w:r>
-      <w:proofErr w:type="spellStart"/>
-      <w:r>
-        <w:rPr>
-          <w:rFonts w:ascii="Montserrat Light" w:hAnsi="Montserrat Light"/>
-        </w:rPr>
-        <w:t>port</w:t>
-      </w:r>
-      <w:proofErr w:type="spellEnd"/>
-      <w:r>
-        <w:rPr>
-          <w:rFonts w:ascii="Montserrat Light" w:hAnsi="Montserrat Light"/>
-        </w:rPr>
-        <w:t>” refere-se à porta do servidor.</w:t>
-      </w:r>
-    </w:p>
-    <w:p>
-      <w:pPr>
-        <w:jc w:val="both"/>
-        <w:rPr>
-          <w:rFonts w:ascii="Montserrat Light" w:hAnsi="Montserrat Light"/>
-        </w:rPr>
-      </w:pPr>
-      <w:r>
-        <w:rPr>
-          <w:rFonts w:ascii="Montserrat Light" w:hAnsi="Montserrat Light"/>
-        </w:rPr>
-        <w:t>O atributo “</w:t>
-      </w:r>
-      <w:proofErr w:type="spellStart"/>
-      <w:r>
-        <w:rPr>
-          <w:rFonts w:ascii="Montserrat Light" w:hAnsi="Montserrat Light"/>
-        </w:rPr>
-        <w:t>leaderPort</w:t>
-      </w:r>
-      <w:proofErr w:type="spellEnd"/>
-      <w:r>
-        <w:rPr>
-          <w:rFonts w:ascii="Montserrat Light" w:hAnsi="Montserrat Light"/>
-        </w:rPr>
-        <w:t>” registra a porta do servidor líder do sistema distribuído.</w:t>
-      </w:r>
-    </w:p>
-    <w:p>
-      <w:pPr>
-        <w:jc w:val="both"/>
-        <w:rPr>
-          <w:rFonts w:ascii="Montserrat Light" w:hAnsi="Montserrat Light"/>
-        </w:rPr>
-      </w:pPr>
-      <w:r>
-        <w:rPr>
-          <w:rFonts w:ascii="Montserrat Light" w:hAnsi="Montserrat Light"/>
-        </w:rPr>
-        <w:t>O atributo “</w:t>
-      </w:r>
-      <w:proofErr w:type="spellStart"/>
-      <w:r>
-        <w:rPr>
-          <w:rFonts w:ascii="Montserrat Light" w:hAnsi="Montserrat Light"/>
-        </w:rPr>
-        <w:t>register</w:t>
-      </w:r>
-      <w:proofErr w:type="spellEnd"/>
-      <w:r>
-        <w:rPr>
-          <w:rFonts w:ascii="Montserrat Light" w:hAnsi="Montserrat Light"/>
-        </w:rPr>
-        <w:t xml:space="preserve">” é uma </w:t>
-      </w:r>
-      <w:proofErr w:type="spellStart"/>
-      <w:r>
-        <w:rPr>
-          <w:rFonts w:ascii="Montserrat Light" w:hAnsi="Montserrat Light"/>
-        </w:rPr>
-        <w:t>hashtable</w:t>
-      </w:r>
-      <w:proofErr w:type="spellEnd"/>
-      <w:r>
-        <w:rPr>
-          <w:rFonts w:ascii="Montserrat Light" w:hAnsi="Montserrat Light"/>
-        </w:rPr>
-        <w:t xml:space="preserve"> que armazena os objetos </w:t>
-      </w:r>
-      <w:proofErr w:type="spellStart"/>
-      <w:r>
-        <w:rPr>
-          <w:rFonts w:ascii="Montserrat Light" w:hAnsi="Montserrat Light"/>
-        </w:rPr>
-        <w:t>key-value</w:t>
-      </w:r>
-      <w:proofErr w:type="spellEnd"/>
-      <w:r>
-        <w:rPr>
-          <w:rFonts w:ascii="Montserrat Light" w:hAnsi="Montserrat Light"/>
-        </w:rPr>
-        <w:t xml:space="preserve"> que são registrados no servidores através das mensagens do </w:t>
-      </w:r>
-      <w:r>
-        <w:rPr>
-          <w:rFonts w:ascii="Montserrat Light" w:hAnsi="Montserrat Light"/>
-          <w:u w:val="single"/>
-        </w:rPr>
-        <w:t>cliente</w:t>
-      </w:r>
-      <w:r>
-        <w:rPr>
-          <w:rFonts w:ascii="Montserrat Light" w:hAnsi="Montserrat Light"/>
-        </w:rPr>
-        <w:t>.</w:t>
-      </w:r>
-    </w:p>
-    <w:p/>
-    <w:p>
-      <w:pPr>
-        <w:ind w:left="360"/>
-        <w:rPr>
-          <w:rFonts w:ascii="Montserrat SemiBold" w:hAnsi="Montserrat SemiBold"/>
-        </w:rPr>
-      </w:pPr>
-      <w:r>
-        <w:rPr>
-          <w:rFonts w:ascii="Montserrat SemiBold" w:hAnsi="Montserrat SemiBold"/>
-        </w:rPr>
-        <w:t>3</w:t>
-      </w:r>
-      <w:r>
-        <w:rPr>
-          <w:rFonts w:ascii="Montserrat SemiBold" w:hAnsi="Montserrat SemiBold"/>
-        </w:rPr>
-        <w:t>.2.2 MÉTODOS</w:t>
-      </w:r>
-    </w:p>
-    <w:p>
-      <w:pPr>
-        <w:jc w:val="both"/>
-        <w:rPr>
-          <w:rFonts w:ascii="Montserrat Light" w:hAnsi="Montserrat Light"/>
-        </w:rPr>
-      </w:pPr>
-      <w:proofErr w:type="spellStart"/>
-      <w:r>
-        <w:rPr>
-          <w:rFonts w:ascii="Montserrat Light" w:hAnsi="Montserrat Light"/>
-          <w:b/>
-          <w:bCs/>
-        </w:rPr>
-        <w:t>createSocket</w:t>
-      </w:r>
-      <w:proofErr w:type="spellEnd"/>
-      <w:r>
-        <w:rPr>
-          <w:rFonts w:ascii="Montserrat Light" w:hAnsi="Montserrat Light"/>
-        </w:rPr>
-        <w:t>:</w:t>
-      </w:r>
-      <w:r>
-        <w:rPr>
-          <w:rFonts w:ascii="Montserrat Light" w:hAnsi="Montserrat Light"/>
-        </w:rPr>
-        <w:t xml:space="preserve"> responsável por inicializar o socket da instância de Server em questão. O socket é inicializado de forma assíncrona, e após isso é criado um loop para identificar e tratar o recebimento de mensagens.</w:t>
+        </w:rPr>
+      </w:pPr>
+      <w:r>
+        <w:rPr>
+          <w:rFonts w:ascii="Montserrat Light" w:hAnsi="Montserrat Light"/>
+        </w:rPr>
+        <w:t xml:space="preserve">Os </w:t>
+      </w:r>
+      <w:proofErr w:type="spellStart"/>
+      <w:r>
+        <w:rPr>
+          <w:rFonts w:ascii="Montserrat Light" w:hAnsi="Montserrat Light"/>
+        </w:rPr>
+        <w:t>peers</w:t>
+      </w:r>
+      <w:proofErr w:type="spellEnd"/>
+      <w:r>
+        <w:rPr>
+          <w:rFonts w:ascii="Montserrat Light" w:hAnsi="Montserrat Light"/>
+        </w:rPr>
+        <w:t xml:space="preserve"> são definidos através da classe descrita no diagrama UML abaixo:</w:t>
       </w:r>
     </w:p>
     <w:p>
       <w:pPr>
         <w:keepNext/>
-        <w:jc w:val="center"/>
       </w:pPr>
       <w:r>
         <w:rPr>
           <w:noProof/>
         </w:rPr>
         <w:drawing>
-          <wp:inline distT="0" distB="0" distL="0" distR="0" wp14:anchorId="54039432" wp14:editId="53792F32">
-            <wp:extent cx="5400040" cy="3527425"/>
-            <wp:effectExtent l="0" t="0" r="0" b="0"/>
-            <wp:docPr id="27" name="Imagem 27"/>
+          <wp:inline distT="0" distB="0" distL="0" distR="0" wp14:anchorId="1517CA65" wp14:editId="324223AB">
+            <wp:extent cx="5400040" cy="2850515"/>
+            <wp:effectExtent l="0" t="0" r="0" b="6985"/>
+            <wp:docPr id="26" name="Imagem 26"/>
             <wp:cNvGraphicFramePr>
               <a:graphicFrameLocks xmlns:a="http://schemas.openxmlformats.org/drawingml/2006/main" noChangeAspect="1"/>
             </wp:cNvGraphicFramePr>
@@ -2786,7 +2397,7 @@
                   <pic:spPr>
                     <a:xfrm>
                       <a:off x="0" y="0"/>
-                      <a:ext cx="5400040" cy="3527425"/>
+                      <a:ext cx="5400040" cy="2850515"/>
                     </a:xfrm>
                     <a:prstGeom prst="rect">
                       <a:avLst/>
@@ -2803,100 +2414,314 @@
       <w:pPr>
         <w:pStyle w:val="Legenda"/>
         <w:jc w:val="center"/>
-        <w:rPr>
-          <w:rFonts w:ascii="Montserrat Light" w:hAnsi="Montserrat Light"/>
-        </w:rPr>
       </w:pPr>
       <w:r>
         <w:t xml:space="preserve">Figura </w:t>
       </w:r>
-      <w:fldSimple w:instr=" SEQ Figura \* ARABIC ">
-        <w:r>
-          <w:rPr>
-            <w:noProof/>
-          </w:rPr>
-          <w:t>11</w:t>
-        </w:r>
-      </w:fldSimple>
-      <w:r>
-        <w:t xml:space="preserve"> método </w:t>
-      </w:r>
-      <w:proofErr w:type="spellStart"/>
-      <w:r>
-        <w:t>createSocket</w:t>
-      </w:r>
-      <w:proofErr w:type="spellEnd"/>
+      <w:r>
+        <w:fldChar w:fldCharType="begin"/>
+      </w:r>
+      <w:r>
+        <w:instrText xml:space="preserve"> SEQ Figura \* ARABIC </w:instrText>
+      </w:r>
+      <w:r>
+        <w:fldChar w:fldCharType="separate"/>
+      </w:r>
+      <w:r>
+        <w:rPr>
+          <w:noProof/>
+        </w:rPr>
+        <w:t>10</w:t>
+      </w:r>
+      <w:r>
+        <w:rPr>
+          <w:noProof/>
+        </w:rPr>
+        <w:fldChar w:fldCharType="end"/>
+      </w:r>
+      <w:r>
+        <w:t xml:space="preserve"> UML da classe Server</w:t>
+      </w:r>
+    </w:p>
+    <w:p/>
+    <w:p/>
+    <w:p/>
+    <w:p/>
+    <w:p>
+      <w:pPr>
+        <w:ind w:left="360"/>
+        <w:rPr>
+          <w:rFonts w:ascii="Montserrat SemiBold" w:hAnsi="Montserrat SemiBold"/>
+        </w:rPr>
+      </w:pPr>
+      <w:r>
+        <w:rPr>
+          <w:rFonts w:ascii="Montserrat SemiBold" w:hAnsi="Montserrat SemiBold"/>
+        </w:rPr>
+        <w:t>3.2.1 ATRIBUTOS</w:t>
+      </w:r>
     </w:p>
     <w:p>
       <w:pPr>
         <w:jc w:val="both"/>
+        <w:rPr>
+          <w:rFonts w:ascii="Montserrat Light" w:hAnsi="Montserrat Light"/>
+          <w:u w:val="single"/>
+        </w:rPr>
+      </w:pPr>
+      <w:r>
+        <w:rPr>
+          <w:rFonts w:ascii="Montserrat Light" w:hAnsi="Montserrat Light"/>
+        </w:rPr>
+        <w:t>O atributo “</w:t>
+      </w:r>
+      <w:proofErr w:type="spellStart"/>
+      <w:r>
+        <w:rPr>
+          <w:rFonts w:ascii="Montserrat Light" w:hAnsi="Montserrat Light"/>
+        </w:rPr>
+        <w:t>serverSocket</w:t>
+      </w:r>
+      <w:proofErr w:type="spellEnd"/>
+      <w:r>
+        <w:rPr>
+          <w:rFonts w:ascii="Montserrat Light" w:hAnsi="Montserrat Light"/>
+        </w:rPr>
+        <w:t xml:space="preserve">” </w:t>
+      </w:r>
+      <w:proofErr w:type="spellStart"/>
+      <w:r>
+        <w:rPr>
+          <w:rFonts w:ascii="Montserrat Light" w:hAnsi="Montserrat Light"/>
+        </w:rPr>
+        <w:t>referencia</w:t>
+      </w:r>
+      <w:proofErr w:type="spellEnd"/>
+      <w:r>
+        <w:rPr>
+          <w:rFonts w:ascii="Montserrat Light" w:hAnsi="Montserrat Light"/>
+        </w:rPr>
+        <w:t xml:space="preserve"> a instância de </w:t>
+      </w:r>
+      <w:proofErr w:type="spellStart"/>
+      <w:r>
+        <w:rPr>
+          <w:rFonts w:ascii="Montserrat Light" w:hAnsi="Montserrat Light"/>
+        </w:rPr>
+        <w:t>ServerSocket</w:t>
+      </w:r>
+      <w:proofErr w:type="spellEnd"/>
+      <w:r>
+        <w:rPr>
+          <w:rFonts w:ascii="Montserrat Light" w:hAnsi="Montserrat Light"/>
+        </w:rPr>
+        <w:t xml:space="preserve"> criada juntamente com o objeto Server.</w:t>
+      </w:r>
+    </w:p>
+    <w:p>
+      <w:pPr>
+        <w:jc w:val="both"/>
+        <w:rPr>
+          <w:rFonts w:ascii="Montserrat Light" w:hAnsi="Montserrat Light"/>
+        </w:rPr>
+      </w:pPr>
+      <w:r>
+        <w:rPr>
+          <w:rFonts w:ascii="Montserrat Light" w:hAnsi="Montserrat Light"/>
+        </w:rPr>
+        <w:t>O atributo “</w:t>
+      </w:r>
+      <w:proofErr w:type="spellStart"/>
+      <w:r>
+        <w:rPr>
+          <w:rFonts w:ascii="Montserrat Light" w:hAnsi="Montserrat Light"/>
+        </w:rPr>
+        <w:t>ip</w:t>
+      </w:r>
+      <w:proofErr w:type="spellEnd"/>
+      <w:r>
+        <w:rPr>
+          <w:rFonts w:ascii="Montserrat Light" w:hAnsi="Montserrat Light"/>
+        </w:rPr>
+        <w:t xml:space="preserve">” refere-se ao </w:t>
+      </w:r>
+      <w:proofErr w:type="spellStart"/>
+      <w:r>
+        <w:rPr>
+          <w:rFonts w:ascii="Montserrat Light" w:hAnsi="Montserrat Light"/>
+        </w:rPr>
+        <w:t>ip</w:t>
+      </w:r>
+      <w:proofErr w:type="spellEnd"/>
+      <w:r>
+        <w:rPr>
+          <w:rFonts w:ascii="Montserrat Light" w:hAnsi="Montserrat Light"/>
+        </w:rPr>
+        <w:t xml:space="preserve"> do servidor.</w:t>
+      </w:r>
+    </w:p>
+    <w:p>
+      <w:pPr>
+        <w:jc w:val="both"/>
+        <w:rPr>
+          <w:rFonts w:ascii="Montserrat Light" w:hAnsi="Montserrat Light"/>
+        </w:rPr>
+      </w:pPr>
+      <w:r>
+        <w:rPr>
+          <w:rFonts w:ascii="Montserrat Light" w:hAnsi="Montserrat Light"/>
+        </w:rPr>
+        <w:t>O atributo “</w:t>
+      </w:r>
+      <w:proofErr w:type="spellStart"/>
+      <w:r>
+        <w:rPr>
+          <w:rFonts w:ascii="Montserrat Light" w:hAnsi="Montserrat Light"/>
+        </w:rPr>
+        <w:t>port</w:t>
+      </w:r>
+      <w:proofErr w:type="spellEnd"/>
+      <w:r>
+        <w:rPr>
+          <w:rFonts w:ascii="Montserrat Light" w:hAnsi="Montserrat Light"/>
+        </w:rPr>
+        <w:t>” refere-se à porta do servidor.</w:t>
+      </w:r>
+    </w:p>
+    <w:p>
+      <w:pPr>
+        <w:jc w:val="both"/>
+        <w:rPr>
+          <w:rFonts w:ascii="Montserrat Light" w:hAnsi="Montserrat Light"/>
+        </w:rPr>
+      </w:pPr>
+      <w:r>
+        <w:rPr>
+          <w:rFonts w:ascii="Montserrat Light" w:hAnsi="Montserrat Light"/>
+        </w:rPr>
+        <w:t>O atributo “</w:t>
+      </w:r>
+      <w:proofErr w:type="spellStart"/>
+      <w:r>
+        <w:rPr>
+          <w:rFonts w:ascii="Montserrat Light" w:hAnsi="Montserrat Light"/>
+        </w:rPr>
+        <w:t>leaderPort</w:t>
+      </w:r>
+      <w:proofErr w:type="spellEnd"/>
+      <w:r>
+        <w:rPr>
+          <w:rFonts w:ascii="Montserrat Light" w:hAnsi="Montserrat Light"/>
+        </w:rPr>
+        <w:t>” registra a porta do servidor líder do sistema distribuído.</w:t>
+      </w:r>
+    </w:p>
+    <w:p>
+      <w:pPr>
+        <w:jc w:val="both"/>
+        <w:rPr>
+          <w:rFonts w:ascii="Montserrat Light" w:hAnsi="Montserrat Light"/>
+        </w:rPr>
+      </w:pPr>
+      <w:r>
+        <w:rPr>
+          <w:rFonts w:ascii="Montserrat Light" w:hAnsi="Montserrat Light"/>
+        </w:rPr>
+        <w:t>O atributo “</w:t>
+      </w:r>
+      <w:proofErr w:type="spellStart"/>
+      <w:r>
+        <w:rPr>
+          <w:rFonts w:ascii="Montserrat Light" w:hAnsi="Montserrat Light"/>
+        </w:rPr>
+        <w:t>register</w:t>
+      </w:r>
+      <w:proofErr w:type="spellEnd"/>
+      <w:r>
+        <w:rPr>
+          <w:rFonts w:ascii="Montserrat Light" w:hAnsi="Montserrat Light"/>
+        </w:rPr>
+        <w:t xml:space="preserve">” é uma </w:t>
+      </w:r>
+      <w:proofErr w:type="spellStart"/>
+      <w:r>
+        <w:rPr>
+          <w:rFonts w:ascii="Montserrat Light" w:hAnsi="Montserrat Light"/>
+        </w:rPr>
+        <w:t>hashtable</w:t>
+      </w:r>
+      <w:proofErr w:type="spellEnd"/>
+      <w:r>
+        <w:rPr>
+          <w:rFonts w:ascii="Montserrat Light" w:hAnsi="Montserrat Light"/>
+        </w:rPr>
+        <w:t xml:space="preserve"> que armazena os objetos </w:t>
+      </w:r>
+      <w:proofErr w:type="spellStart"/>
+      <w:r>
+        <w:rPr>
+          <w:rFonts w:ascii="Montserrat Light" w:hAnsi="Montserrat Light"/>
+        </w:rPr>
+        <w:t>key-value</w:t>
+      </w:r>
+      <w:proofErr w:type="spellEnd"/>
+      <w:r>
+        <w:rPr>
+          <w:rFonts w:ascii="Montserrat Light" w:hAnsi="Montserrat Light"/>
+        </w:rPr>
+        <w:t xml:space="preserve"> que são registrados no servidores através das mensagens do </w:t>
+      </w:r>
+      <w:r>
+        <w:rPr>
+          <w:rFonts w:ascii="Montserrat Light" w:hAnsi="Montserrat Light"/>
+          <w:u w:val="single"/>
+        </w:rPr>
+        <w:t>cliente</w:t>
+      </w:r>
+      <w:r>
+        <w:rPr>
+          <w:rFonts w:ascii="Montserrat Light" w:hAnsi="Montserrat Light"/>
+        </w:rPr>
+        <w:t>.</w:t>
+      </w:r>
+    </w:p>
+    <w:p/>
+    <w:p>
+      <w:pPr>
+        <w:ind w:left="360"/>
+        <w:rPr>
+          <w:rFonts w:ascii="Montserrat SemiBold" w:hAnsi="Montserrat SemiBold"/>
+        </w:rPr>
+      </w:pPr>
+      <w:r>
+        <w:rPr>
+          <w:rFonts w:ascii="Montserrat SemiBold" w:hAnsi="Montserrat SemiBold"/>
+        </w:rPr>
+        <w:t>3.2.2 MÉTODOS</w:t>
+      </w:r>
+    </w:p>
+    <w:p>
+      <w:pPr>
+        <w:jc w:val="both"/>
+        <w:rPr>
+          <w:rFonts w:ascii="Montserrat Light" w:hAnsi="Montserrat Light"/>
+        </w:rPr>
+      </w:pPr>
+      <w:proofErr w:type="spellStart"/>
+      <w:r>
         <w:rPr>
           <w:rFonts w:ascii="Montserrat Light" w:hAnsi="Montserrat Light"/>
           <w:b/>
           <w:bCs/>
         </w:rPr>
-      </w:pPr>
-    </w:p>
-    <w:p>
-      <w:pPr>
-        <w:jc w:val="both"/>
-        <w:rPr>
-          <w:rFonts w:ascii="Montserrat Light" w:hAnsi="Montserrat Light"/>
-          <w:b/>
-          <w:bCs/>
-        </w:rPr>
-      </w:pPr>
-      <w:proofErr w:type="spellStart"/>
-      <w:r>
-        <w:rPr>
-          <w:rFonts w:ascii="Montserrat Light" w:hAnsi="Montserrat Light"/>
-          <w:b/>
-          <w:bCs/>
-        </w:rPr>
-        <w:t>getMessage</w:t>
-      </w:r>
-      <w:proofErr w:type="spellEnd"/>
-      <w:r>
-        <w:rPr>
-          <w:rFonts w:ascii="Montserrat Light" w:hAnsi="Montserrat Light"/>
-          <w:b/>
-          <w:bCs/>
-        </w:rPr>
-        <w:t>:</w:t>
-      </w:r>
-      <w:r>
-        <w:rPr>
-          <w:rFonts w:ascii="Montserrat Light" w:hAnsi="Montserrat Light"/>
-          <w:b/>
-          <w:bCs/>
-        </w:rPr>
-        <w:t xml:space="preserve"> </w:t>
-      </w:r>
-      <w:r>
-        <w:rPr>
-          <w:rFonts w:ascii="Montserrat Light" w:hAnsi="Montserrat Light"/>
-        </w:rPr>
-        <w:t>responsável</w:t>
-      </w:r>
-      <w:r>
-        <w:rPr>
-          <w:rFonts w:ascii="Montserrat Light" w:hAnsi="Montserrat Light"/>
-        </w:rPr>
-        <w:t xml:space="preserve"> por, de forma assíncrona, capturar o pacote recebido com a mensagem do </w:t>
-      </w:r>
-      <w:proofErr w:type="spellStart"/>
-      <w:r>
-        <w:rPr>
-          <w:rFonts w:ascii="Montserrat Light" w:hAnsi="Montserrat Light"/>
-        </w:rPr>
-        <w:t>client</w:t>
-      </w:r>
-      <w:proofErr w:type="spellEnd"/>
-      <w:r>
-        <w:rPr>
-          <w:rFonts w:ascii="Montserrat Light" w:hAnsi="Montserrat Light"/>
-        </w:rPr>
-        <w:t>/server e, a partir do tipo da mensagem direcionar o tratamento correto.</w:t>
+        <w:t>createSocket</w:t>
+      </w:r>
+      <w:proofErr w:type="spellEnd"/>
+      <w:r>
+        <w:rPr>
+          <w:rFonts w:ascii="Montserrat Light" w:hAnsi="Montserrat Light"/>
+        </w:rPr>
+        <w:t>: responsável por inicializar o socket da instância de Server em questão. O socket é inicializado de forma assíncrona, e após isso é criado um loop para identificar e tratar o recebimento de mensagens.</w:t>
       </w:r>
     </w:p>
     <w:p>
@@ -2908,12 +2733,11 @@
         <w:rPr>
           <w:noProof/>
         </w:rPr>
-        <w:lastRenderedPageBreak/>
         <w:drawing>
-          <wp:inline distT="0" distB="0" distL="0" distR="0" wp14:anchorId="001C703F" wp14:editId="0FE373C3">
-            <wp:extent cx="4057650" cy="3828144"/>
-            <wp:effectExtent l="0" t="0" r="0" b="1270"/>
-            <wp:docPr id="28" name="Imagem 28"/>
+          <wp:inline distT="0" distB="0" distL="0" distR="0" wp14:anchorId="54039432" wp14:editId="53792F32">
+            <wp:extent cx="5400040" cy="3527425"/>
+            <wp:effectExtent l="0" t="0" r="0" b="0"/>
+            <wp:docPr id="27" name="Imagem 27"/>
             <wp:cNvGraphicFramePr>
               <a:graphicFrameLocks xmlns:a="http://schemas.openxmlformats.org/drawingml/2006/main" noChangeAspect="1"/>
             </wp:cNvGraphicFramePr>
@@ -2933,7 +2757,7 @@
                   <pic:spPr>
                     <a:xfrm>
                       <a:off x="0" y="0"/>
-                      <a:ext cx="4073486" cy="3843084"/>
+                      <a:ext cx="5400040" cy="3527425"/>
                     </a:xfrm>
                     <a:prstGeom prst="rect">
                       <a:avLst/>
@@ -2950,101 +2774,70 @@
       <w:pPr>
         <w:pStyle w:val="Legenda"/>
         <w:jc w:val="center"/>
+        <w:rPr>
+          <w:rFonts w:ascii="Montserrat Light" w:hAnsi="Montserrat Light"/>
+        </w:rPr>
       </w:pPr>
       <w:r>
         <w:t xml:space="preserve">Figura </w:t>
       </w:r>
-      <w:fldSimple w:instr=" SEQ Figura \* ARABIC ">
-        <w:r>
-          <w:rPr>
-            <w:noProof/>
-          </w:rPr>
-          <w:t>12</w:t>
-        </w:r>
-      </w:fldSimple>
+      <w:r>
+        <w:fldChar w:fldCharType="begin"/>
+      </w:r>
+      <w:r>
+        <w:instrText xml:space="preserve"> SEQ Figura \* ARABIC </w:instrText>
+      </w:r>
+      <w:r>
+        <w:fldChar w:fldCharType="separate"/>
+      </w:r>
+      <w:r>
+        <w:rPr>
+          <w:noProof/>
+        </w:rPr>
+        <w:t>11</w:t>
+      </w:r>
+      <w:r>
+        <w:rPr>
+          <w:noProof/>
+        </w:rPr>
+        <w:fldChar w:fldCharType="end"/>
+      </w:r>
       <w:r>
         <w:t xml:space="preserve"> método </w:t>
       </w:r>
       <w:proofErr w:type="spellStart"/>
       <w:r>
-        <w:t>getMessage</w:t>
-      </w:r>
-      <w:proofErr w:type="spellEnd"/>
-    </w:p>
-    <w:p/>
+        <w:t>createSocket</w:t>
+      </w:r>
+      <w:proofErr w:type="spellEnd"/>
+    </w:p>
     <w:p>
       <w:pPr>
         <w:jc w:val="both"/>
-        <w:rPr>
-          <w:rFonts w:ascii="Montserrat Light" w:hAnsi="Montserrat Light"/>
-        </w:rPr>
-      </w:pPr>
-      <w:proofErr w:type="spellStart"/>
-      <w:r>
         <w:rPr>
           <w:rFonts w:ascii="Montserrat Light" w:hAnsi="Montserrat Light"/>
           <w:b/>
           <w:bCs/>
         </w:rPr>
-        <w:t>checkGetMessage</w:t>
-      </w:r>
-      <w:proofErr w:type="spellEnd"/>
-      <w:r>
-        <w:rPr>
-          <w:rFonts w:ascii="Montserrat Light" w:hAnsi="Montserrat Light"/>
-        </w:rPr>
-        <w:t>:</w:t>
-      </w:r>
-      <w:r>
-        <w:rPr>
-          <w:rFonts w:ascii="Montserrat Light" w:hAnsi="Montserrat Light"/>
-        </w:rPr>
-        <w:t xml:space="preserve"> </w:t>
-      </w:r>
-      <w:r>
-        <w:rPr>
-          <w:rFonts w:ascii="Montserrat Light" w:hAnsi="Montserrat Light"/>
-        </w:rPr>
-        <w:t>responsável</w:t>
-      </w:r>
-      <w:r>
-        <w:rPr>
-          <w:rFonts w:ascii="Montserrat Light" w:hAnsi="Montserrat Light"/>
-        </w:rPr>
-        <w:t xml:space="preserve"> por tratar as mensagens recebidas do tipo GET. Com a chave informada na mensagem, o servidor procura o objeto no </w:t>
-      </w:r>
-      <w:proofErr w:type="spellStart"/>
-      <w:r>
-        <w:rPr>
-          <w:rFonts w:ascii="Montserrat Light" w:hAnsi="Montserrat Light"/>
-        </w:rPr>
-        <w:t>register</w:t>
-      </w:r>
-      <w:proofErr w:type="spellEnd"/>
-      <w:r>
-        <w:rPr>
-          <w:rFonts w:ascii="Montserrat Light" w:hAnsi="Montserrat Light"/>
-        </w:rPr>
-        <w:t xml:space="preserve"> e, caso não exista, retorna nulo. Caso exista, o servidor retorna o objeto procurado. </w:t>
-      </w:r>
-      <w:r>
+      </w:pPr>
+    </w:p>
+    <w:p>
+      <w:pPr>
+        <w:jc w:val="both"/>
         <w:rPr>
           <w:rFonts w:ascii="Montserrat Light" w:hAnsi="Montserrat Light"/>
           <w:b/>
           <w:bCs/>
-          <w:u w:val="single"/>
-        </w:rPr>
-        <w:t xml:space="preserve">OBSERVAÇÃO: para simular um pacote desatualizado foi criada uma variável </w:t>
-      </w:r>
+        </w:rPr>
+      </w:pPr>
       <w:proofErr w:type="spellStart"/>
       <w:r>
         <w:rPr>
           <w:rFonts w:ascii="Montserrat Light" w:hAnsi="Montserrat Light"/>
           <w:b/>
           <w:bCs/>
-          <w:u w:val="single"/>
-        </w:rPr>
-        <w:t>random</w:t>
+        </w:rPr>
+        <w:t>getMessage</w:t>
       </w:r>
       <w:proofErr w:type="spellEnd"/>
       <w:r>
@@ -3052,18 +2845,28 @@
           <w:rFonts w:ascii="Montserrat Light" w:hAnsi="Montserrat Light"/>
           <w:b/>
           <w:bCs/>
-          <w:u w:val="single"/>
-        </w:rPr>
-        <w:t xml:space="preserve"> (linhas 137 a 140)</w:t>
-      </w:r>
-      <w:r>
-        <w:rPr>
-          <w:rFonts w:ascii="Montserrat Light" w:hAnsi="Montserrat Light"/>
-          <w:b/>
-          <w:bCs/>
-          <w:u w:val="single"/>
-        </w:rPr>
-        <w:t xml:space="preserve"> para gerar falhas aleatórias, com 30% de chances de ocorrer. Isso porque como o sistema roda em local host, a chance de ocorrerem falhas na replicação é praticamente nula.</w:t>
+        </w:rPr>
+        <w:t xml:space="preserve">: </w:t>
+      </w:r>
+      <w:r>
+        <w:rPr>
+          <w:rFonts w:ascii="Montserrat Light" w:hAnsi="Montserrat Light"/>
+        </w:rPr>
+        <w:t xml:space="preserve">responsável por, de forma assíncrona, capturar o pacote recebido com a mensagem do </w:t>
+      </w:r>
+      <w:proofErr w:type="spellStart"/>
+      <w:r>
+        <w:rPr>
+          <w:rFonts w:ascii="Montserrat Light" w:hAnsi="Montserrat Light"/>
+        </w:rPr>
+        <w:t>client</w:t>
+      </w:r>
+      <w:proofErr w:type="spellEnd"/>
+      <w:r>
+        <w:rPr>
+          <w:rFonts w:ascii="Montserrat Light" w:hAnsi="Montserrat Light"/>
+        </w:rPr>
+        <w:t>/server e, a partir do tipo da mensagem direcionar o tratamento correto.</w:t>
       </w:r>
     </w:p>
     <w:p>
@@ -3077,10 +2880,10 @@
         </w:rPr>
         <w:lastRenderedPageBreak/>
         <w:drawing>
-          <wp:inline distT="0" distB="0" distL="0" distR="0" wp14:anchorId="0F775AF2" wp14:editId="3271CEA0">
-            <wp:extent cx="4933950" cy="3716128"/>
-            <wp:effectExtent l="0" t="0" r="0" b="0"/>
-            <wp:docPr id="29" name="Imagem 29"/>
+          <wp:inline distT="0" distB="0" distL="0" distR="0" wp14:anchorId="001C703F" wp14:editId="0FE373C3">
+            <wp:extent cx="4057650" cy="3828144"/>
+            <wp:effectExtent l="0" t="0" r="0" b="1270"/>
+            <wp:docPr id="28" name="Imagem 28"/>
             <wp:cNvGraphicFramePr>
               <a:graphicFrameLocks xmlns:a="http://schemas.openxmlformats.org/drawingml/2006/main" noChangeAspect="1"/>
             </wp:cNvGraphicFramePr>
@@ -3100,7 +2903,7 @@
                   <pic:spPr>
                     <a:xfrm>
                       <a:off x="0" y="0"/>
-                      <a:ext cx="4938579" cy="3719614"/>
+                      <a:ext cx="4073486" cy="3843084"/>
                     </a:xfrm>
                     <a:prstGeom prst="rect">
                       <a:avLst/>
@@ -3117,133 +2920,128 @@
       <w:pPr>
         <w:pStyle w:val="Legenda"/>
         <w:jc w:val="center"/>
-        <w:rPr>
-          <w:rFonts w:ascii="Montserrat Light" w:hAnsi="Montserrat Light"/>
-        </w:rPr>
       </w:pPr>
       <w:r>
         <w:t xml:space="preserve">Figura </w:t>
       </w:r>
-      <w:fldSimple w:instr=" SEQ Figura \* ARABIC ">
-        <w:r>
-          <w:rPr>
-            <w:noProof/>
-          </w:rPr>
-          <w:t>13</w:t>
-        </w:r>
-      </w:fldSimple>
+      <w:r>
+        <w:fldChar w:fldCharType="begin"/>
+      </w:r>
+      <w:r>
+        <w:instrText xml:space="preserve"> SEQ Figura \* ARABIC </w:instrText>
+      </w:r>
+      <w:r>
+        <w:fldChar w:fldCharType="separate"/>
+      </w:r>
+      <w:r>
+        <w:rPr>
+          <w:noProof/>
+        </w:rPr>
+        <w:t>12</w:t>
+      </w:r>
+      <w:r>
+        <w:rPr>
+          <w:noProof/>
+        </w:rPr>
+        <w:fldChar w:fldCharType="end"/>
+      </w:r>
       <w:r>
         <w:t xml:space="preserve"> método </w:t>
       </w:r>
       <w:proofErr w:type="spellStart"/>
       <w:r>
-        <w:t>checkGetMessage</w:t>
-      </w:r>
-      <w:proofErr w:type="spellEnd"/>
-    </w:p>
+        <w:t>getMessage</w:t>
+      </w:r>
+      <w:proofErr w:type="spellEnd"/>
+    </w:p>
+    <w:p/>
     <w:p>
       <w:pPr>
         <w:jc w:val="both"/>
+        <w:rPr>
+          <w:rFonts w:ascii="Montserrat Light" w:hAnsi="Montserrat Light"/>
+        </w:rPr>
+      </w:pPr>
+      <w:proofErr w:type="spellStart"/>
+      <w:r>
         <w:rPr>
           <w:rFonts w:ascii="Montserrat Light" w:hAnsi="Montserrat Light"/>
           <w:b/>
           <w:bCs/>
         </w:rPr>
-      </w:pPr>
-    </w:p>
-    <w:p>
-      <w:pPr>
-        <w:jc w:val="both"/>
-        <w:rPr>
-          <w:rFonts w:ascii="Montserrat Light" w:hAnsi="Montserrat Light"/>
-        </w:rPr>
-      </w:pPr>
-      <w:proofErr w:type="spellStart"/>
+        <w:t>checkGetMessage</w:t>
+      </w:r>
+      <w:proofErr w:type="spellEnd"/>
+      <w:r>
+        <w:rPr>
+          <w:rFonts w:ascii="Montserrat Light" w:hAnsi="Montserrat Light"/>
+        </w:rPr>
+        <w:t>:</w:t>
+      </w:r>
+      <w:r>
+        <w:rPr>
+          <w:rFonts w:ascii="Montserrat Light" w:hAnsi="Montserrat Light"/>
+        </w:rPr>
+        <w:t xml:space="preserve"> </w:t>
+      </w:r>
+      <w:r>
+        <w:rPr>
+          <w:rFonts w:ascii="Montserrat Light" w:hAnsi="Montserrat Light"/>
+        </w:rPr>
+        <w:t xml:space="preserve">responsável por tratar as mensagens recebidas do tipo GET. Com a chave informada na mensagem, o servidor procura o objeto no </w:t>
+      </w:r>
+      <w:proofErr w:type="spellStart"/>
+      <w:r>
+        <w:rPr>
+          <w:rFonts w:ascii="Montserrat Light" w:hAnsi="Montserrat Light"/>
+        </w:rPr>
+        <w:t>register</w:t>
+      </w:r>
+      <w:proofErr w:type="spellEnd"/>
+      <w:r>
+        <w:rPr>
+          <w:rFonts w:ascii="Montserrat Light" w:hAnsi="Montserrat Light"/>
+        </w:rPr>
+        <w:t xml:space="preserve"> e, caso não exista, retorna nulo. Caso exista, o servidor retorna o objeto procurado. </w:t>
+      </w:r>
       <w:r>
         <w:rPr>
           <w:rFonts w:ascii="Montserrat Light" w:hAnsi="Montserrat Light"/>
           <w:b/>
           <w:bCs/>
-        </w:rPr>
-        <w:t>check</w:t>
-      </w:r>
+          <w:u w:val="single"/>
+        </w:rPr>
+        <w:t xml:space="preserve">OBSERVAÇÃO: para simular um pacote desatualizado foi criada uma variável </w:t>
+      </w:r>
+      <w:proofErr w:type="spellStart"/>
       <w:r>
         <w:rPr>
           <w:rFonts w:ascii="Montserrat Light" w:hAnsi="Montserrat Light"/>
           <w:b/>
           <w:bCs/>
-        </w:rPr>
-        <w:t>Put</w:t>
-      </w:r>
+          <w:u w:val="single"/>
+        </w:rPr>
+        <w:t>random</w:t>
+      </w:r>
+      <w:proofErr w:type="spellEnd"/>
       <w:r>
         <w:rPr>
           <w:rFonts w:ascii="Montserrat Light" w:hAnsi="Montserrat Light"/>
           <w:b/>
           <w:bCs/>
-        </w:rPr>
-        <w:t>Message</w:t>
-      </w:r>
-      <w:proofErr w:type="spellEnd"/>
-      <w:r>
-        <w:rPr>
-          <w:rFonts w:ascii="Montserrat Light" w:hAnsi="Montserrat Light"/>
-        </w:rPr>
-        <w:t>:</w:t>
-      </w:r>
-      <w:r>
-        <w:rPr>
-          <w:rFonts w:ascii="Montserrat Light" w:hAnsi="Montserrat Light"/>
-        </w:rPr>
-        <w:t xml:space="preserve"> </w:t>
-      </w:r>
-      <w:r>
-        <w:rPr>
-          <w:rFonts w:ascii="Montserrat Light" w:hAnsi="Montserrat Light"/>
-        </w:rPr>
-        <w:t>responsável</w:t>
-      </w:r>
-      <w:r>
-        <w:rPr>
-          <w:rFonts w:ascii="Montserrat Light" w:hAnsi="Montserrat Light"/>
-        </w:rPr>
-        <w:t xml:space="preserve"> por tratar as mensagens do tipo PUT. A partir dos parâmetros recebidos, se o servidor for líder o objeto é cadastrado no </w:t>
-      </w:r>
-      <w:proofErr w:type="spellStart"/>
-      <w:r>
-        <w:rPr>
-          <w:rFonts w:ascii="Montserrat Light" w:hAnsi="Montserrat Light"/>
-        </w:rPr>
-        <w:t>register</w:t>
-      </w:r>
-      <w:proofErr w:type="spellEnd"/>
-      <w:r>
-        <w:rPr>
-          <w:rFonts w:ascii="Montserrat Light" w:hAnsi="Montserrat Light"/>
-        </w:rPr>
-        <w:t xml:space="preserve">. Caso contrário, a mensagem é redirecionada ao líder. Após isso, o líder replica o objeto para os demais servidores e, ocorrendo a replicação com sucesso, a resposta é enviada ao cliente como PUT_OK, com o </w:t>
-      </w:r>
-      <w:proofErr w:type="spellStart"/>
-      <w:r>
-        <w:rPr>
-          <w:rFonts w:ascii="Montserrat Light" w:hAnsi="Montserrat Light"/>
-        </w:rPr>
-        <w:t>timestamp</w:t>
-      </w:r>
-      <w:proofErr w:type="spellEnd"/>
-      <w:r>
-        <w:rPr>
-          <w:rFonts w:ascii="Montserrat Light" w:hAnsi="Montserrat Light"/>
-        </w:rPr>
-        <w:t xml:space="preserve"> do registro. Caso contrário, é enviado um PUT_NOK confirmando a falha no registro.</w:t>
-      </w:r>
-    </w:p>
-    <w:p>
-      <w:pPr>
-        <w:jc w:val="both"/>
-        <w:rPr>
-          <w:rFonts w:ascii="Montserrat Light" w:hAnsi="Montserrat Light"/>
-        </w:rPr>
-      </w:pPr>
+          <w:u w:val="single"/>
+        </w:rPr>
+        <w:t xml:space="preserve"> (linhas 137 a 140)</w:t>
+      </w:r>
+      <w:r>
+        <w:rPr>
+          <w:rFonts w:ascii="Montserrat Light" w:hAnsi="Montserrat Light"/>
+          <w:b/>
+          <w:bCs/>
+          <w:u w:val="single"/>
+        </w:rPr>
+        <w:t xml:space="preserve"> para gerar falhas aleatórias, com 30% de chances de ocorrer. Isso porque como o sistema roda em local host, a chance de ocorrerem falhas na replicação é praticamente nula.</w:t>
+      </w:r>
     </w:p>
     <w:p>
       <w:pPr>
@@ -3256,10 +3054,10 @@
         </w:rPr>
         <w:lastRenderedPageBreak/>
         <w:drawing>
-          <wp:inline distT="0" distB="0" distL="0" distR="0" wp14:anchorId="4B03865F" wp14:editId="4EDC011C">
-            <wp:extent cx="4850111" cy="4933950"/>
-            <wp:effectExtent l="0" t="0" r="6350" b="5080"/>
-            <wp:docPr id="30" name="Imagem 30"/>
+          <wp:inline distT="0" distB="0" distL="0" distR="0" wp14:anchorId="0F775AF2" wp14:editId="3271CEA0">
+            <wp:extent cx="4933950" cy="3716128"/>
+            <wp:effectExtent l="0" t="0" r="0" b="0"/>
+            <wp:docPr id="29" name="Imagem 29"/>
             <wp:cNvGraphicFramePr>
               <a:graphicFrameLocks xmlns:a="http://schemas.openxmlformats.org/drawingml/2006/main" noChangeAspect="1"/>
             </wp:cNvGraphicFramePr>
@@ -3279,7 +3077,7 @@
                   <pic:spPr>
                     <a:xfrm>
                       <a:off x="0" y="0"/>
-                      <a:ext cx="4850111" cy="4933950"/>
+                      <a:ext cx="4938579" cy="3719614"/>
                     </a:xfrm>
                     <a:prstGeom prst="rect">
                       <a:avLst/>
@@ -3303,20 +3101,36 @@
       <w:r>
         <w:t xml:space="preserve">Figura </w:t>
       </w:r>
-      <w:fldSimple w:instr=" SEQ Figura \* ARABIC ">
-        <w:r>
-          <w:rPr>
-            <w:noProof/>
-          </w:rPr>
-          <w:t>14</w:t>
-        </w:r>
-      </w:fldSimple>
+      <w:r>
+        <w:fldChar w:fldCharType="begin"/>
+      </w:r>
+      <w:r>
+        <w:instrText xml:space="preserve"> SEQ Figura \* A</w:instrText>
+      </w:r>
+      <w:r>
+        <w:instrText xml:space="preserve">RABIC </w:instrText>
+      </w:r>
+      <w:r>
+        <w:fldChar w:fldCharType="separate"/>
+      </w:r>
+      <w:r>
+        <w:rPr>
+          <w:noProof/>
+        </w:rPr>
+        <w:t>13</w:t>
+      </w:r>
+      <w:r>
+        <w:rPr>
+          <w:noProof/>
+        </w:rPr>
+        <w:fldChar w:fldCharType="end"/>
+      </w:r>
       <w:r>
         <w:t xml:space="preserve"> método </w:t>
       </w:r>
       <w:proofErr w:type="spellStart"/>
       <w:r>
-        <w:t>checkPutMessage</w:t>
+        <w:t>checkGetMessage</w:t>
       </w:r>
       <w:proofErr w:type="spellEnd"/>
     </w:p>
@@ -3344,23 +3158,7 @@
           <w:b/>
           <w:bCs/>
         </w:rPr>
-        <w:t>check</w:t>
-      </w:r>
-      <w:r>
-        <w:rPr>
-          <w:rFonts w:ascii="Montserrat Light" w:hAnsi="Montserrat Light"/>
-          <w:b/>
-          <w:bCs/>
-        </w:rPr>
-        <w:t>Replication</w:t>
-      </w:r>
-      <w:r>
-        <w:rPr>
-          <w:rFonts w:ascii="Montserrat Light" w:hAnsi="Montserrat Light"/>
-          <w:b/>
-          <w:bCs/>
-        </w:rPr>
-        <w:t>Message</w:t>
+        <w:t>checkPutMessage</w:t>
       </w:r>
       <w:proofErr w:type="spellEnd"/>
       <w:r>
@@ -3373,45 +3171,7 @@
         <w:rPr>
           <w:rFonts w:ascii="Montserrat Light" w:hAnsi="Montserrat Light"/>
         </w:rPr>
-        <w:t xml:space="preserve"> </w:t>
-      </w:r>
-      <w:r>
-        <w:rPr>
-          <w:rFonts w:ascii="Montserrat Light" w:hAnsi="Montserrat Light"/>
-        </w:rPr>
-        <w:t>responsável</w:t>
-      </w:r>
-      <w:r>
-        <w:rPr>
-          <w:rFonts w:ascii="Montserrat Light" w:hAnsi="Montserrat Light"/>
-        </w:rPr>
-        <w:t xml:space="preserve"> por tratar </w:t>
-      </w:r>
-      <w:r>
-        <w:rPr>
-          <w:rFonts w:ascii="Montserrat Light" w:hAnsi="Montserrat Light"/>
-        </w:rPr>
-        <w:t xml:space="preserve">mensagens do tipo </w:t>
-      </w:r>
-      <w:proofErr w:type="spellStart"/>
-      <w:r>
-        <w:rPr>
-          <w:rFonts w:ascii="Montserrat Light" w:hAnsi="Montserrat Light"/>
-        </w:rPr>
-        <w:t>Replication</w:t>
-      </w:r>
-      <w:proofErr w:type="spellEnd"/>
-      <w:r>
-        <w:rPr>
-          <w:rFonts w:ascii="Montserrat Light" w:hAnsi="Montserrat Light"/>
-        </w:rPr>
-        <w:t xml:space="preserve">. </w:t>
-      </w:r>
-      <w:r>
-        <w:rPr>
-          <w:rFonts w:ascii="Montserrat Light" w:hAnsi="Montserrat Light"/>
-        </w:rPr>
-        <w:t xml:space="preserve">Com base nos parâmetros recebidos na mensagem, o objeto é cadastrado no </w:t>
+        <w:t xml:space="preserve"> responsável por tratar as mensagens do tipo PUT. A partir dos parâmetros recebidos, se o servidor for líder o objeto é cadastrado no </w:t>
       </w:r>
       <w:proofErr w:type="spellStart"/>
       <w:r>
@@ -3425,8 +3185,30 @@
         <w:rPr>
           <w:rFonts w:ascii="Montserrat Light" w:hAnsi="Montserrat Light"/>
         </w:rPr>
-        <w:t xml:space="preserve"> do servidor caso ele não seja o líder e devolve uma mensagem REPLICATION_OK. Caso contrário, devolve uma mensagem REPLICATION_NOK.</w:t>
-      </w:r>
+        <w:t xml:space="preserve">. Caso contrário, a mensagem é redirecionada ao líder. Após isso, o líder replica o objeto para os demais servidores e, ocorrendo a replicação com sucesso, a resposta é enviada ao cliente como PUT_OK, com o </w:t>
+      </w:r>
+      <w:proofErr w:type="spellStart"/>
+      <w:r>
+        <w:rPr>
+          <w:rFonts w:ascii="Montserrat Light" w:hAnsi="Montserrat Light"/>
+        </w:rPr>
+        <w:t>timestamp</w:t>
+      </w:r>
+      <w:proofErr w:type="spellEnd"/>
+      <w:r>
+        <w:rPr>
+          <w:rFonts w:ascii="Montserrat Light" w:hAnsi="Montserrat Light"/>
+        </w:rPr>
+        <w:t xml:space="preserve"> do registro. Caso contrário, é enviado um PUT_NOK confirmando a falha no registro.</w:t>
+      </w:r>
+    </w:p>
+    <w:p>
+      <w:pPr>
+        <w:jc w:val="both"/>
+        <w:rPr>
+          <w:rFonts w:ascii="Montserrat Light" w:hAnsi="Montserrat Light"/>
+        </w:rPr>
+      </w:pPr>
     </w:p>
     <w:p>
       <w:pPr>
@@ -3439,10 +3221,10 @@
         </w:rPr>
         <w:lastRenderedPageBreak/>
         <w:drawing>
-          <wp:inline distT="0" distB="0" distL="0" distR="0" wp14:anchorId="0E4A7759" wp14:editId="28A1B68F">
-            <wp:extent cx="5400040" cy="2523490"/>
-            <wp:effectExtent l="0" t="0" r="0" b="0"/>
-            <wp:docPr id="31" name="Imagem 31"/>
+          <wp:inline distT="0" distB="0" distL="0" distR="0" wp14:anchorId="4B03865F" wp14:editId="4EDC011C">
+            <wp:extent cx="4850111" cy="4933950"/>
+            <wp:effectExtent l="0" t="0" r="6350" b="5080"/>
+            <wp:docPr id="30" name="Imagem 30"/>
             <wp:cNvGraphicFramePr>
               <a:graphicFrameLocks xmlns:a="http://schemas.openxmlformats.org/drawingml/2006/main" noChangeAspect="1"/>
             </wp:cNvGraphicFramePr>
@@ -3462,7 +3244,7 @@
                   <pic:spPr>
                     <a:xfrm>
                       <a:off x="0" y="0"/>
-                      <a:ext cx="5400040" cy="2523490"/>
+                      <a:ext cx="4850111" cy="4933950"/>
                     </a:xfrm>
                     <a:prstGeom prst="rect">
                       <a:avLst/>
@@ -3486,20 +3268,33 @@
       <w:r>
         <w:t xml:space="preserve">Figura </w:t>
       </w:r>
-      <w:fldSimple w:instr=" SEQ Figura \* ARABIC ">
-        <w:r>
-          <w:rPr>
-            <w:noProof/>
-          </w:rPr>
-          <w:t>15</w:t>
-        </w:r>
-      </w:fldSimple>
+      <w:r>
+        <w:fldChar w:fldCharType="begin"/>
+      </w:r>
+      <w:r>
+        <w:instrText xml:space="preserve"> SEQ Figura \* ARABIC </w:instrText>
+      </w:r>
+      <w:r>
+        <w:fldChar w:fldCharType="separate"/>
+      </w:r>
+      <w:r>
+        <w:rPr>
+          <w:noProof/>
+        </w:rPr>
+        <w:t>14</w:t>
+      </w:r>
+      <w:r>
+        <w:rPr>
+          <w:noProof/>
+        </w:rPr>
+        <w:fldChar w:fldCharType="end"/>
+      </w:r>
       <w:r>
         <w:t xml:space="preserve"> método </w:t>
       </w:r>
       <w:proofErr w:type="spellStart"/>
       <w:r>
-        <w:t>checkReplicationMessage</w:t>
+        <w:t>checkPutMessage</w:t>
       </w:r>
       <w:proofErr w:type="spellEnd"/>
     </w:p>
@@ -3512,6 +3307,14 @@
           <w:bCs/>
         </w:rPr>
       </w:pPr>
+    </w:p>
+    <w:p>
+      <w:pPr>
+        <w:jc w:val="both"/>
+        <w:rPr>
+          <w:rFonts w:ascii="Montserrat Light" w:hAnsi="Montserrat Light"/>
+        </w:rPr>
+      </w:pPr>
       <w:proofErr w:type="spellStart"/>
       <w:r>
         <w:rPr>
@@ -3519,14 +3322,12 @@
           <w:b/>
           <w:bCs/>
         </w:rPr>
-        <w:t>replicateToServers</w:t>
-      </w:r>
-      <w:proofErr w:type="spellEnd"/>
-      <w:r>
-        <w:rPr>
-          <w:rFonts w:ascii="Montserrat Light" w:hAnsi="Montserrat Light"/>
-          <w:b/>
-          <w:bCs/>
+        <w:t>checkReplicationMessage</w:t>
+      </w:r>
+      <w:proofErr w:type="spellEnd"/>
+      <w:r>
+        <w:rPr>
+          <w:rFonts w:ascii="Montserrat Light" w:hAnsi="Montserrat Light"/>
         </w:rPr>
         <w:t>:</w:t>
       </w:r>
@@ -3534,33 +3335,47 @@
         <w:rPr>
           <w:rFonts w:ascii="Montserrat Light" w:hAnsi="Montserrat Light"/>
         </w:rPr>
-        <w:t xml:space="preserve"> </w:t>
-      </w:r>
-      <w:r>
-        <w:rPr>
-          <w:rFonts w:ascii="Montserrat Light" w:hAnsi="Montserrat Light"/>
-        </w:rPr>
-        <w:t>responsável</w:t>
-      </w:r>
-      <w:r>
-        <w:rPr>
-          <w:rFonts w:ascii="Montserrat Light" w:hAnsi="Montserrat Light"/>
-        </w:rPr>
-        <w:t xml:space="preserve"> por replicar, a partir do líder, uma mensagem aos demais servidores. A lista de portas de servidores está fixada em 10097, 10098 e 10099. Para cada porta, o método mapeia um socket para enviar uma mensagem do tipo REPLICATION para cadastro dos objetos. Após isso o líder aguarda a resposta e o método devolve </w:t>
-      </w:r>
-      <w:proofErr w:type="spellStart"/>
-      <w:r>
-        <w:rPr>
-          <w:rFonts w:ascii="Montserrat Light" w:hAnsi="Montserrat Light"/>
-        </w:rPr>
-        <w:t>true</w:t>
-      </w:r>
-      <w:proofErr w:type="spellEnd"/>
-      <w:r>
-        <w:rPr>
-          <w:rFonts w:ascii="Montserrat Light" w:hAnsi="Montserrat Light"/>
-        </w:rPr>
-        <w:t xml:space="preserve"> ou false de acordo com ela.</w:t>
+        <w:t xml:space="preserve"> responsável por tratar </w:t>
+      </w:r>
+      <w:r>
+        <w:rPr>
+          <w:rFonts w:ascii="Montserrat Light" w:hAnsi="Montserrat Light"/>
+        </w:rPr>
+        <w:t xml:space="preserve">mensagens do tipo </w:t>
+      </w:r>
+      <w:proofErr w:type="spellStart"/>
+      <w:r>
+        <w:rPr>
+          <w:rFonts w:ascii="Montserrat Light" w:hAnsi="Montserrat Light"/>
+        </w:rPr>
+        <w:t>Replication</w:t>
+      </w:r>
+      <w:proofErr w:type="spellEnd"/>
+      <w:r>
+        <w:rPr>
+          <w:rFonts w:ascii="Montserrat Light" w:hAnsi="Montserrat Light"/>
+        </w:rPr>
+        <w:t xml:space="preserve">. </w:t>
+      </w:r>
+      <w:r>
+        <w:rPr>
+          <w:rFonts w:ascii="Montserrat Light" w:hAnsi="Montserrat Light"/>
+        </w:rPr>
+        <w:t xml:space="preserve">Com base nos parâmetros recebidos na mensagem, o objeto é cadastrado no </w:t>
+      </w:r>
+      <w:proofErr w:type="spellStart"/>
+      <w:r>
+        <w:rPr>
+          <w:rFonts w:ascii="Montserrat Light" w:hAnsi="Montserrat Light"/>
+        </w:rPr>
+        <w:t>register</w:t>
+      </w:r>
+      <w:proofErr w:type="spellEnd"/>
+      <w:r>
+        <w:rPr>
+          <w:rFonts w:ascii="Montserrat Light" w:hAnsi="Montserrat Light"/>
+        </w:rPr>
+        <w:t xml:space="preserve"> do servidor caso ele não seja o líder e devolve uma mensagem REPLICATION_OK. Caso contrário, devolve uma mensagem REPLICATION_NOK.</w:t>
       </w:r>
     </w:p>
     <w:p>
@@ -3572,11 +3387,12 @@
         <w:rPr>
           <w:noProof/>
         </w:rPr>
+        <w:lastRenderedPageBreak/>
         <w:drawing>
-          <wp:inline distT="0" distB="0" distL="0" distR="0" wp14:anchorId="2A11FB71" wp14:editId="1CC71663">
-            <wp:extent cx="5003800" cy="4686061"/>
-            <wp:effectExtent l="0" t="0" r="6350" b="635"/>
-            <wp:docPr id="32" name="Imagem 32"/>
+          <wp:inline distT="0" distB="0" distL="0" distR="0" wp14:anchorId="0E4A7759" wp14:editId="28A1B68F">
+            <wp:extent cx="5400040" cy="2523490"/>
+            <wp:effectExtent l="0" t="0" r="0" b="0"/>
+            <wp:docPr id="31" name="Imagem 31"/>
             <wp:cNvGraphicFramePr>
               <a:graphicFrameLocks xmlns:a="http://schemas.openxmlformats.org/drawingml/2006/main" noChangeAspect="1"/>
             </wp:cNvGraphicFramePr>
@@ -3596,7 +3412,7 @@
                   <pic:spPr>
                     <a:xfrm>
                       <a:off x="0" y="0"/>
-                      <a:ext cx="5012373" cy="4694090"/>
+                      <a:ext cx="5400040" cy="2523490"/>
                     </a:xfrm>
                     <a:prstGeom prst="rect">
                       <a:avLst/>
@@ -3615,63 +3431,71 @@
         <w:jc w:val="center"/>
         <w:rPr>
           <w:rFonts w:ascii="Montserrat Light" w:hAnsi="Montserrat Light"/>
+        </w:rPr>
+      </w:pPr>
+      <w:r>
+        <w:t xml:space="preserve">Figura </w:t>
+      </w:r>
+      <w:r>
+        <w:fldChar w:fldCharType="begin"/>
+      </w:r>
+      <w:r>
+        <w:instrText xml:space="preserve"> SEQ Figura \* ARABIC </w:instrText>
+      </w:r>
+      <w:r>
+        <w:fldChar w:fldCharType="separate"/>
+      </w:r>
+      <w:r>
+        <w:rPr>
+          <w:noProof/>
+        </w:rPr>
+        <w:t>15</w:t>
+      </w:r>
+      <w:r>
+        <w:rPr>
+          <w:noProof/>
+        </w:rPr>
+        <w:fldChar w:fldCharType="end"/>
+      </w:r>
+      <w:r>
+        <w:t xml:space="preserve"> método </w:t>
+      </w:r>
+      <w:proofErr w:type="spellStart"/>
+      <w:r>
+        <w:t>checkReplicationMessage</w:t>
+      </w:r>
+      <w:proofErr w:type="spellEnd"/>
+    </w:p>
+    <w:p>
+      <w:pPr>
+        <w:jc w:val="both"/>
+        <w:rPr>
+          <w:rFonts w:ascii="Montserrat Light" w:hAnsi="Montserrat Light"/>
           <w:b/>
           <w:bCs/>
         </w:rPr>
       </w:pPr>
-      <w:r>
-        <w:t xml:space="preserve">Figura </w:t>
-      </w:r>
-      <w:fldSimple w:instr=" SEQ Figura \* ARABIC ">
-        <w:r>
-          <w:rPr>
-            <w:noProof/>
-          </w:rPr>
-          <w:t>16</w:t>
-        </w:r>
-      </w:fldSimple>
-      <w:r>
-        <w:t xml:space="preserve"> método </w:t>
-      </w:r>
-      <w:proofErr w:type="spellStart"/>
-      <w:r>
-        <w:t>replicateToServers</w:t>
-      </w:r>
-      <w:proofErr w:type="spellEnd"/>
-    </w:p>
-    <w:p>
-      <w:pPr>
-        <w:jc w:val="both"/>
+      <w:proofErr w:type="spellStart"/>
+      <w:r>
         <w:rPr>
           <w:rFonts w:ascii="Montserrat Light" w:hAnsi="Montserrat Light"/>
           <w:b/>
           <w:bCs/>
         </w:rPr>
-      </w:pPr>
-      <w:proofErr w:type="spellStart"/>
+        <w:t>replicateToServers</w:t>
+      </w:r>
+      <w:proofErr w:type="spellEnd"/>
       <w:r>
         <w:rPr>
           <w:rFonts w:ascii="Montserrat Light" w:hAnsi="Montserrat Light"/>
           <w:b/>
           <w:bCs/>
         </w:rPr>
-        <w:lastRenderedPageBreak/>
-        <w:t>iAmLeader</w:t>
-      </w:r>
-      <w:proofErr w:type="spellEnd"/>
-      <w:r>
-        <w:rPr>
-          <w:rFonts w:ascii="Montserrat Light" w:hAnsi="Montserrat Light"/>
-          <w:b/>
-          <w:bCs/>
-        </w:rPr>
         <w:t>:</w:t>
       </w:r>
       <w:r>
         <w:rPr>
           <w:rFonts w:ascii="Montserrat Light" w:hAnsi="Montserrat Light"/>
-          <w:b/>
-          <w:bCs/>
         </w:rPr>
         <w:t xml:space="preserve"> </w:t>
       </w:r>
@@ -3679,13 +3503,21 @@
         <w:rPr>
           <w:rFonts w:ascii="Montserrat Light" w:hAnsi="Montserrat Light"/>
         </w:rPr>
-        <w:t>responsável</w:t>
-      </w:r>
-      <w:r>
-        <w:rPr>
-          <w:rFonts w:ascii="Montserrat Light" w:hAnsi="Montserrat Light"/>
-        </w:rPr>
-        <w:t xml:space="preserve"> por identificar se o servidor em questão é o líder ou não.</w:t>
+        <w:t xml:space="preserve">responsável por replicar, a partir do líder, uma mensagem aos demais servidores. A lista de portas de servidores está fixada em 10097, 10098 e 10099. Para cada porta, o método mapeia um socket para enviar uma mensagem do tipo REPLICATION para cadastro dos objetos. Após isso o líder aguarda a resposta e o método devolve </w:t>
+      </w:r>
+      <w:proofErr w:type="spellStart"/>
+      <w:r>
+        <w:rPr>
+          <w:rFonts w:ascii="Montserrat Light" w:hAnsi="Montserrat Light"/>
+        </w:rPr>
+        <w:t>true</w:t>
+      </w:r>
+      <w:proofErr w:type="spellEnd"/>
+      <w:r>
+        <w:rPr>
+          <w:rFonts w:ascii="Montserrat Light" w:hAnsi="Montserrat Light"/>
+        </w:rPr>
+        <w:t xml:space="preserve"> ou false de acordo com ela.</w:t>
       </w:r>
     </w:p>
     <w:p>
@@ -3698,10 +3530,10 @@
           <w:noProof/>
         </w:rPr>
         <w:drawing>
-          <wp:inline distT="0" distB="0" distL="0" distR="0" wp14:anchorId="6958E725" wp14:editId="7B3A579F">
-            <wp:extent cx="5400040" cy="1282065"/>
-            <wp:effectExtent l="0" t="0" r="0" b="0"/>
-            <wp:docPr id="33" name="Imagem 33"/>
+          <wp:inline distT="0" distB="0" distL="0" distR="0" wp14:anchorId="2A11FB71" wp14:editId="1CC71663">
+            <wp:extent cx="5003800" cy="4686061"/>
+            <wp:effectExtent l="0" t="0" r="6350" b="635"/>
+            <wp:docPr id="32" name="Imagem 32"/>
             <wp:cNvGraphicFramePr>
               <a:graphicFrameLocks xmlns:a="http://schemas.openxmlformats.org/drawingml/2006/main" noChangeAspect="1"/>
             </wp:cNvGraphicFramePr>
@@ -3721,7 +3553,7 @@
                   <pic:spPr>
                     <a:xfrm>
                       <a:off x="0" y="0"/>
-                      <a:ext cx="5400040" cy="1282065"/>
+                      <a:ext cx="5012373" cy="4694090"/>
                     </a:xfrm>
                     <a:prstGeom prst="rect">
                       <a:avLst/>
@@ -3747,20 +3579,33 @@
       <w:r>
         <w:t xml:space="preserve">Figura </w:t>
       </w:r>
-      <w:fldSimple w:instr=" SEQ Figura \* ARABIC ">
-        <w:r>
-          <w:rPr>
-            <w:noProof/>
-          </w:rPr>
-          <w:t>17</w:t>
-        </w:r>
-      </w:fldSimple>
+      <w:r>
+        <w:fldChar w:fldCharType="begin"/>
+      </w:r>
+      <w:r>
+        <w:instrText xml:space="preserve"> SEQ Figura \* ARABIC </w:instrText>
+      </w:r>
+      <w:r>
+        <w:fldChar w:fldCharType="separate"/>
+      </w:r>
+      <w:r>
+        <w:rPr>
+          <w:noProof/>
+        </w:rPr>
+        <w:t>16</w:t>
+      </w:r>
+      <w:r>
+        <w:rPr>
+          <w:noProof/>
+        </w:rPr>
+        <w:fldChar w:fldCharType="end"/>
+      </w:r>
       <w:r>
         <w:t xml:space="preserve"> método </w:t>
       </w:r>
       <w:proofErr w:type="spellStart"/>
       <w:r>
-        <w:t>iAmLeader</w:t>
+        <w:t>replicateToServers</w:t>
       </w:r>
       <w:proofErr w:type="spellEnd"/>
     </w:p>
@@ -3771,7 +3616,6 @@
           <w:rFonts w:ascii="Montserrat Light" w:hAnsi="Montserrat Light"/>
           <w:b/>
           <w:bCs/>
-          <w:u w:val="single"/>
         </w:rPr>
       </w:pPr>
       <w:proofErr w:type="spellStart"/>
@@ -3781,7 +3625,8 @@
           <w:b/>
           <w:bCs/>
         </w:rPr>
-        <w:t>sendMessage</w:t>
+        <w:lastRenderedPageBreak/>
+        <w:t>iAmLeader</w:t>
       </w:r>
       <w:proofErr w:type="spellEnd"/>
       <w:r>
@@ -3804,13 +3649,7 @@
         <w:rPr>
           <w:rFonts w:ascii="Montserrat Light" w:hAnsi="Montserrat Light"/>
         </w:rPr>
-        <w:t>responsável</w:t>
-      </w:r>
-      <w:r>
-        <w:rPr>
-          <w:rFonts w:ascii="Montserrat Light" w:hAnsi="Montserrat Light"/>
-        </w:rPr>
-        <w:t xml:space="preserve"> por enviar uma mensagem qualquer à um socket qualquer.</w:t>
+        <w:t>responsável por identificar se o servidor em questão é o líder ou não.</w:t>
       </w:r>
     </w:p>
     <w:p>
@@ -3823,10 +3662,10 @@
           <w:noProof/>
         </w:rPr>
         <w:drawing>
-          <wp:inline distT="0" distB="0" distL="0" distR="0" wp14:anchorId="3083D834" wp14:editId="6A3B4FBF">
-            <wp:extent cx="5400040" cy="2115185"/>
+          <wp:inline distT="0" distB="0" distL="0" distR="0" wp14:anchorId="6958E725" wp14:editId="7B3A579F">
+            <wp:extent cx="5400040" cy="1282065"/>
             <wp:effectExtent l="0" t="0" r="0" b="0"/>
-            <wp:docPr id="34" name="Imagem 34"/>
+            <wp:docPr id="33" name="Imagem 33"/>
             <wp:cNvGraphicFramePr>
               <a:graphicFrameLocks xmlns:a="http://schemas.openxmlformats.org/drawingml/2006/main" noChangeAspect="1"/>
             </wp:cNvGraphicFramePr>
@@ -3846,6 +3685,138 @@
                   <pic:spPr>
                     <a:xfrm>
                       <a:off x="0" y="0"/>
+                      <a:ext cx="5400040" cy="1282065"/>
+                    </a:xfrm>
+                    <a:prstGeom prst="rect">
+                      <a:avLst/>
+                    </a:prstGeom>
+                  </pic:spPr>
+                </pic:pic>
+              </a:graphicData>
+            </a:graphic>
+          </wp:inline>
+        </w:drawing>
+      </w:r>
+    </w:p>
+    <w:p>
+      <w:pPr>
+        <w:pStyle w:val="Legenda"/>
+        <w:jc w:val="center"/>
+        <w:rPr>
+          <w:rFonts w:ascii="Montserrat Light" w:hAnsi="Montserrat Light"/>
+          <w:b/>
+          <w:bCs/>
+        </w:rPr>
+      </w:pPr>
+      <w:r>
+        <w:t xml:space="preserve">Figura </w:t>
+      </w:r>
+      <w:r>
+        <w:fldChar w:fldCharType="begin"/>
+      </w:r>
+      <w:r>
+        <w:instrText xml:space="preserve"> SEQ Figura \* ARABIC </w:instrText>
+      </w:r>
+      <w:r>
+        <w:fldChar w:fldCharType="separate"/>
+      </w:r>
+      <w:r>
+        <w:rPr>
+          <w:noProof/>
+        </w:rPr>
+        <w:t>17</w:t>
+      </w:r>
+      <w:r>
+        <w:rPr>
+          <w:noProof/>
+        </w:rPr>
+        <w:fldChar w:fldCharType="end"/>
+      </w:r>
+      <w:r>
+        <w:t xml:space="preserve"> método </w:t>
+      </w:r>
+      <w:proofErr w:type="spellStart"/>
+      <w:r>
+        <w:t>iAmLeader</w:t>
+      </w:r>
+      <w:proofErr w:type="spellEnd"/>
+    </w:p>
+    <w:p>
+      <w:pPr>
+        <w:jc w:val="both"/>
+        <w:rPr>
+          <w:rFonts w:ascii="Montserrat Light" w:hAnsi="Montserrat Light"/>
+          <w:b/>
+          <w:bCs/>
+          <w:u w:val="single"/>
+        </w:rPr>
+      </w:pPr>
+      <w:proofErr w:type="spellStart"/>
+      <w:r>
+        <w:rPr>
+          <w:rFonts w:ascii="Montserrat Light" w:hAnsi="Montserrat Light"/>
+          <w:b/>
+          <w:bCs/>
+        </w:rPr>
+        <w:t>sendMessage</w:t>
+      </w:r>
+      <w:proofErr w:type="spellEnd"/>
+      <w:r>
+        <w:rPr>
+          <w:rFonts w:ascii="Montserrat Light" w:hAnsi="Montserrat Light"/>
+          <w:b/>
+          <w:bCs/>
+        </w:rPr>
+        <w:t>:</w:t>
+      </w:r>
+      <w:r>
+        <w:rPr>
+          <w:rFonts w:ascii="Montserrat Light" w:hAnsi="Montserrat Light"/>
+          <w:b/>
+          <w:bCs/>
+        </w:rPr>
+        <w:t xml:space="preserve"> </w:t>
+      </w:r>
+      <w:r>
+        <w:rPr>
+          <w:rFonts w:ascii="Montserrat Light" w:hAnsi="Montserrat Light"/>
+        </w:rPr>
+        <w:t>responsável por enviar uma mensagem qualquer à um socket qualquer.</w:t>
+      </w:r>
+    </w:p>
+    <w:p>
+      <w:pPr>
+        <w:keepNext/>
+        <w:jc w:val="center"/>
+      </w:pPr>
+      <w:r>
+        <w:rPr>
+          <w:noProof/>
+        </w:rPr>
+        <w:drawing>
+          <wp:inline distT="0" distB="0" distL="0" distR="0" wp14:anchorId="3083D834" wp14:editId="6A3B4FBF">
+            <wp:extent cx="5400040" cy="2115185"/>
+            <wp:effectExtent l="0" t="0" r="0" b="0"/>
+            <wp:docPr id="34" name="Imagem 34"/>
+            <wp:cNvGraphicFramePr>
+              <a:graphicFrameLocks xmlns:a="http://schemas.openxmlformats.org/drawingml/2006/main" noChangeAspect="1"/>
+            </wp:cNvGraphicFramePr>
+            <a:graphic xmlns:a="http://schemas.openxmlformats.org/drawingml/2006/main">
+              <a:graphicData uri="http://schemas.openxmlformats.org/drawingml/2006/picture">
+                <pic:pic xmlns:pic="http://schemas.openxmlformats.org/drawingml/2006/picture">
+                  <pic:nvPicPr>
+                    <pic:cNvPr id="1" name=""/>
+                    <pic:cNvPicPr/>
+                  </pic:nvPicPr>
+                  <pic:blipFill>
+                    <a:blip r:embed="rId24"/>
+                    <a:stretch>
+                      <a:fillRect/>
+                    </a:stretch>
+                  </pic:blipFill>
+                  <pic:spPr>
+                    <a:xfrm>
+                      <a:off x="0" y="0"/>
                       <a:ext cx="5400040" cy="2115185"/>
                     </a:xfrm>
                     <a:prstGeom prst="rect">
@@ -3872,14 +3843,27 @@
       <w:r>
         <w:t xml:space="preserve">Figura </w:t>
       </w:r>
-      <w:fldSimple w:instr=" SEQ Figura \* ARABIC ">
-        <w:r>
-          <w:rPr>
-            <w:noProof/>
-          </w:rPr>
-          <w:t>18</w:t>
-        </w:r>
-      </w:fldSimple>
+      <w:r>
+        <w:fldChar w:fldCharType="begin"/>
+      </w:r>
+      <w:r>
+        <w:instrText xml:space="preserve"> SEQ Figura \* ARABIC </w:instrText>
+      </w:r>
+      <w:r>
+        <w:fldChar w:fldCharType="separate"/>
+      </w:r>
+      <w:r>
+        <w:rPr>
+          <w:noProof/>
+        </w:rPr>
+        <w:t>18</w:t>
+      </w:r>
+      <w:r>
+        <w:rPr>
+          <w:noProof/>
+        </w:rPr>
+        <w:fldChar w:fldCharType="end"/>
+      </w:r>
       <w:r>
         <w:t xml:space="preserve"> método </w:t>
       </w:r>

</xml_diff>